<commit_message>
Added team minutes to SRS
Added team minutes and did some other small changes.
</commit_message>
<xml_diff>
--- a/Doc/srs_template(1).docx
+++ b/Doc/srs_template(1).docx
@@ -2021,6 +2021,22 @@
           <w:szCs w:val="22"/>
         </w:rPr>
         <w:t>, a web-based personal journaling site.</w:t>
+      </w:r>
+      <w:r>
+        <w:rPr>
+          <w:rFonts w:ascii="Arial" w:hAnsi="Arial" w:cs="Arial"/>
+          <w:sz w:val="22"/>
+          <w:szCs w:val="22"/>
+        </w:rPr>
+        <w:t xml:space="preserve"> The objective of this journaling site is to give users flexibility </w:t>
+      </w:r>
+      <w:r>
+        <w:rPr>
+          <w:rFonts w:ascii="Arial" w:hAnsi="Arial" w:cs="Arial"/>
+          <w:sz w:val="22"/>
+          <w:szCs w:val="22"/>
+        </w:rPr>
+        <w:t xml:space="preserve">to put down their thoughts whenever they like. </w:t>
       </w:r>
     </w:p>
     <w:p>
@@ -2810,6 +2826,7 @@
                 <w:sz w:val="22"/>
                 <w:szCs w:val="22"/>
               </w:rPr>
+              <w:lastRenderedPageBreak/>
               <w:t>UI</w:t>
             </w:r>
           </w:p>
@@ -2857,7 +2874,6 @@
                 <w:sz w:val="22"/>
                 <w:szCs w:val="22"/>
               </w:rPr>
-              <w:lastRenderedPageBreak/>
               <w:t>User</w:t>
             </w:r>
           </w:p>
@@ -9943,6 +9959,128 @@
         <w:t>1:00pm Made final necessary adjustments.</w:t>
       </w:r>
     </w:p>
+    <w:p>
+      <w:pPr>
+        <w:rPr>
+          <w:rFonts w:ascii="Arial" w:hAnsi="Arial" w:cs="Arial"/>
+          <w:sz w:val="22"/>
+          <w:szCs w:val="22"/>
+        </w:rPr>
+      </w:pPr>
+    </w:p>
+    <w:p>
+      <w:pPr>
+        <w:rPr>
+          <w:rFonts w:ascii="Arial" w:hAnsi="Arial" w:cs="Arial"/>
+          <w:sz w:val="22"/>
+          <w:szCs w:val="22"/>
+        </w:rPr>
+      </w:pPr>
+      <w:r>
+        <w:rPr>
+          <w:rFonts w:ascii="Arial" w:hAnsi="Arial" w:cs="Arial"/>
+          <w:sz w:val="22"/>
+          <w:szCs w:val="22"/>
+        </w:rPr>
+        <w:t xml:space="preserve">12-01-20 5:00pm-6:00pm Talked about the project and what framework we were going to use. </w:t>
+      </w:r>
+    </w:p>
+    <w:p>
+      <w:pPr>
+        <w:rPr>
+          <w:rFonts w:ascii="Arial" w:hAnsi="Arial" w:cs="Arial"/>
+          <w:sz w:val="22"/>
+          <w:szCs w:val="22"/>
+        </w:rPr>
+      </w:pPr>
+    </w:p>
+    <w:p>
+      <w:pPr>
+        <w:rPr>
+          <w:rFonts w:ascii="Arial" w:hAnsi="Arial" w:cs="Arial"/>
+          <w:sz w:val="22"/>
+          <w:szCs w:val="22"/>
+        </w:rPr>
+      </w:pPr>
+      <w:r>
+        <w:rPr>
+          <w:rFonts w:ascii="Arial" w:hAnsi="Arial" w:cs="Arial"/>
+          <w:sz w:val="22"/>
+          <w:szCs w:val="22"/>
+        </w:rPr>
+        <w:t>12-02-20 4:00pm-4:45pm Talked about who would work on what. Laurel – Sign in. Irina – Journal entries.</w:t>
+      </w:r>
+    </w:p>
+    <w:p>
+      <w:pPr>
+        <w:rPr>
+          <w:rFonts w:ascii="Arial" w:hAnsi="Arial" w:cs="Arial"/>
+          <w:sz w:val="22"/>
+          <w:szCs w:val="22"/>
+        </w:rPr>
+      </w:pPr>
+    </w:p>
+    <w:p>
+      <w:pPr>
+        <w:rPr>
+          <w:rFonts w:ascii="Arial" w:hAnsi="Arial" w:cs="Arial"/>
+          <w:sz w:val="22"/>
+          <w:szCs w:val="22"/>
+        </w:rPr>
+      </w:pPr>
+      <w:r>
+        <w:rPr>
+          <w:rFonts w:ascii="Arial" w:hAnsi="Arial" w:cs="Arial"/>
+          <w:sz w:val="22"/>
+          <w:szCs w:val="22"/>
+        </w:rPr>
+        <w:t xml:space="preserve">12-07-20 2:00pm-2:45pm Checked in and looked at each other’s work. Gave advice and encouragement. </w:t>
+      </w:r>
+      <w:r>
+        <w:rPr>
+          <w:rFonts w:ascii="Arial" w:hAnsi="Arial" w:cs="Arial"/>
+          <w:sz w:val="22"/>
+          <w:szCs w:val="22"/>
+        </w:rPr>
+        <w:br/>
+      </w:r>
+    </w:p>
+    <w:p>
+      <w:pPr>
+        <w:rPr>
+          <w:rFonts w:ascii="Arial" w:hAnsi="Arial" w:cs="Arial"/>
+          <w:sz w:val="22"/>
+          <w:szCs w:val="22"/>
+        </w:rPr>
+      </w:pPr>
+      <w:r>
+        <w:rPr>
+          <w:rFonts w:ascii="Arial" w:hAnsi="Arial" w:cs="Arial"/>
+          <w:sz w:val="22"/>
+          <w:szCs w:val="22"/>
+        </w:rPr>
+        <w:t xml:space="preserve">12-11-20 3:00pm-4:30pm Worked on the site together. </w:t>
+      </w:r>
+    </w:p>
+    <w:p>
+      <w:pPr>
+        <w:rPr>
+          <w:rFonts w:ascii="Arial" w:hAnsi="Arial" w:cs="Arial"/>
+          <w:sz w:val="22"/>
+          <w:szCs w:val="22"/>
+        </w:rPr>
+      </w:pPr>
+    </w:p>
+    <w:p>
+      <w:pPr>
+        <w:rPr>
+          <w:rFonts w:ascii="Arial" w:hAnsi="Arial" w:cs="Arial"/>
+          <w:sz w:val="22"/>
+          <w:szCs w:val="22"/>
+        </w:rPr>
+      </w:pPr>
+    </w:p>
+    <w:p/>
     <w:p/>
     <w:sectPr>
       <w:headerReference w:type="default" r:id="rId21"/>

</xml_diff>

<commit_message>
Updated my sections up to 2.6
</commit_message>
<xml_diff>
--- a/Doc/srs_template(1).docx
+++ b/Doc/srs_template(1).docx
@@ -179,7 +179,7 @@
         </w:rPr>
       </w:pPr>
       <w:r>
-        <w:t>Group Name: Sizzle Snap</w:t>
+        <w:t>Sizzle Snap</w:t>
       </w:r>
     </w:p>
     <w:tbl>
@@ -1850,7 +1850,16 @@
               <w:pStyle w:val="Table-Text"/>
             </w:pPr>
             <w:r>
-              <w:t xml:space="preserve">Applying all feedback and changing some of the requirements for the software. </w:t>
+              <w:t xml:space="preserve">Applying all feedback and </w:t>
+            </w:r>
+            <w:r>
+              <w:t>updating</w:t>
+            </w:r>
+            <w:r>
+              <w:t xml:space="preserve"> the requirements for the software</w:t>
+            </w:r>
+            <w:r>
+              <w:t xml:space="preserve"> to reflect the prototype.</w:t>
             </w:r>
           </w:p>
         </w:tc>
@@ -1870,6 +1879,9 @@
               <w:pStyle w:val="Table-Text"/>
               <w:jc w:val="center"/>
             </w:pPr>
+            <w:r>
+              <w:t>12/16/20</w:t>
+            </w:r>
           </w:p>
         </w:tc>
       </w:tr>
@@ -2002,25 +2014,7 @@
           <w:sz w:val="22"/>
           <w:szCs w:val="22"/>
         </w:rPr>
-        <w:t xml:space="preserve">This document will specify all the requirements of </w:t>
-      </w:r>
-      <w:proofErr w:type="spellStart"/>
-      <w:r>
-        <w:rPr>
-          <w:rFonts w:ascii="Arial" w:hAnsi="Arial" w:cs="Arial"/>
-          <w:sz w:val="22"/>
-          <w:szCs w:val="22"/>
-        </w:rPr>
-        <w:t>JournalJay</w:t>
-      </w:r>
-      <w:proofErr w:type="spellEnd"/>
-      <w:r>
-        <w:rPr>
-          <w:rFonts w:ascii="Arial" w:hAnsi="Arial" w:cs="Arial"/>
-          <w:sz w:val="22"/>
-          <w:szCs w:val="22"/>
-        </w:rPr>
-        <w:t>, a web-based personal journaling site.</w:t>
+        <w:t>This document will specify all the requirements of JournalJay, a web-based personal journaling site.</w:t>
       </w:r>
       <w:r>
         <w:rPr>
@@ -2076,25 +2070,7 @@
           <w:sz w:val="22"/>
           <w:szCs w:val="22"/>
         </w:rPr>
-        <w:t xml:space="preserve">The product described in this document is the web based personal journal site </w:t>
-      </w:r>
-      <w:proofErr w:type="spellStart"/>
-      <w:r>
-        <w:rPr>
-          <w:rFonts w:ascii="Arial" w:eastAsia="Arial" w:hAnsi="Arial" w:cs="Arial"/>
-          <w:sz w:val="22"/>
-          <w:szCs w:val="22"/>
-        </w:rPr>
-        <w:t>JournalJay</w:t>
-      </w:r>
-      <w:proofErr w:type="spellEnd"/>
-      <w:r>
-        <w:rPr>
-          <w:rFonts w:ascii="Arial" w:eastAsia="Arial" w:hAnsi="Arial" w:cs="Arial"/>
-          <w:sz w:val="22"/>
-          <w:szCs w:val="22"/>
-        </w:rPr>
-        <w:t xml:space="preserve"> </w:t>
+        <w:t xml:space="preserve">The product described in this document is the web based personal journal site JournalJay </w:t>
       </w:r>
       <w:r>
         <w:rPr>
@@ -2166,7 +2142,39 @@
           <w:sz w:val="22"/>
           <w:szCs w:val="22"/>
         </w:rPr>
-        <w:t>JournalJay is web-based journaling application using HTML/CSS and JavaScript. The web journal is a convenient alternative to traditional journaling for users that have electronic devices. The web journal has a unique sign in for each user. Each user can have journal entries up 365 entries that they can review at any time while they are signed in. The website also has a mood tracker. For each user entry, they can assign a mood for the day from a list of presets on the site. A user will also be able to change the journal entry background from a set of presets. Usernames, passwords, and journal entries are stored on a simple database. The software needs an internet connection to work.</w:t>
+        <w:t>JournalJay is web-based journaling application using HTML/CSS and JavaScript. The web journal is a convenient alternative to traditional journaling for users that have electronic devices. The web journal has a unique sign in for each user. Each user can have journal entries up 365 entries that they can review at any time while they are signed in. The website also has a mood tracker. For each user entry, they can assign a mood for the day from a list of presets on the site. A user will also be able to change the</w:t>
+      </w:r>
+      <w:r>
+        <w:rPr>
+          <w:rFonts w:ascii="Arial" w:eastAsia="Arial" w:hAnsi="Arial" w:cs="Arial"/>
+          <w:sz w:val="22"/>
+          <w:szCs w:val="22"/>
+        </w:rPr>
+        <w:t xml:space="preserve"> </w:t>
+      </w:r>
+      <w:r>
+        <w:rPr>
+          <w:rFonts w:ascii="Arial" w:eastAsia="Arial" w:hAnsi="Arial" w:cs="Arial"/>
+          <w:sz w:val="22"/>
+          <w:szCs w:val="22"/>
+        </w:rPr>
+        <w:t>entry background from a set of presets. Usernames,</w:t>
+      </w:r>
+      <w:r>
+        <w:rPr>
+          <w:rFonts w:ascii="Arial" w:eastAsia="Arial" w:hAnsi="Arial" w:cs="Arial"/>
+          <w:sz w:val="22"/>
+          <w:szCs w:val="22"/>
+        </w:rPr>
+        <w:t xml:space="preserve"> </w:t>
+      </w:r>
+      <w:r>
+        <w:rPr>
+          <w:rFonts w:ascii="Arial" w:eastAsia="Arial" w:hAnsi="Arial" w:cs="Arial"/>
+          <w:sz w:val="22"/>
+          <w:szCs w:val="22"/>
+        </w:rPr>
+        <w:t>passwords, and journal entries are stored on a simple database. The software needs an internet connection to work.</w:t>
       </w:r>
     </w:p>
     <w:p>
@@ -4411,41 +4419,6 @@
           <w:i w:val="0"/>
           <w:iCs w:val="0"/>
         </w:rPr>
-        <w:t xml:space="preserve"> in a designated spot on the web application. Upon clicking the button, the user will get the option</w:t>
-      </w:r>
-      <w:r>
-        <w:rPr>
-          <w:i w:val="0"/>
-          <w:iCs w:val="0"/>
-        </w:rPr>
-        <w:t>s</w:t>
-      </w:r>
-      <w:r>
-        <w:rPr>
-          <w:i w:val="0"/>
-          <w:iCs w:val="0"/>
-        </w:rPr>
-        <w:t xml:space="preserve"> of viewing a tutorial with Jay, the Journaling Blue Jay, or submitting </w:t>
-      </w:r>
-      <w:r>
-        <w:rPr>
-          <w:i w:val="0"/>
-          <w:iCs w:val="0"/>
-        </w:rPr>
-        <w:t>a</w:t>
-      </w:r>
-      <w:r>
-        <w:rPr>
-          <w:i w:val="0"/>
-          <w:iCs w:val="0"/>
-        </w:rPr>
-        <w:t xml:space="preserve"> help request. The tutorial will be a separate page with screenshots of each button</w:t>
-      </w:r>
-      <w:r>
-        <w:rPr>
-          <w:i w:val="0"/>
-          <w:iCs w:val="0"/>
-        </w:rPr>
         <w:t xml:space="preserve"> </w:t>
       </w:r>
       <w:r>
@@ -4453,35 +4426,40 @@
           <w:i w:val="0"/>
           <w:iCs w:val="0"/>
         </w:rPr>
-        <w:t>and what it does</w:t>
-      </w:r>
-      <w:r>
-        <w:rPr>
-          <w:i w:val="0"/>
-          <w:iCs w:val="0"/>
-        </w:rPr>
-        <w:t>, or</w:t>
-      </w:r>
-      <w:r>
-        <w:rPr>
-          <w:i w:val="0"/>
-          <w:iCs w:val="0"/>
-        </w:rPr>
-        <w:t xml:space="preserve"> a screen-recording of a simulated user interacting with the system with a voice-over narrating the functionality. To submit a</w:t>
-      </w:r>
-      <w:r>
-        <w:rPr>
-          <w:i w:val="0"/>
-          <w:iCs w:val="0"/>
-        </w:rPr>
-        <w:t xml:space="preserve"> </w:t>
-      </w:r>
-      <w:r>
-        <w:rPr>
-          <w:i w:val="0"/>
-          <w:iCs w:val="0"/>
-        </w:rPr>
-        <w:t>request, the user will simply be instructed to email a specified help account.</w:t>
+        <w:t>on the right-hand side of the screen available to the user once logged in</w:t>
+      </w:r>
+      <w:r>
+        <w:rPr>
+          <w:i w:val="0"/>
+          <w:iCs w:val="0"/>
+        </w:rPr>
+        <w:t xml:space="preserve">. Upon clicking the button, the user will </w:t>
+      </w:r>
+      <w:r>
+        <w:rPr>
+          <w:i w:val="0"/>
+          <w:iCs w:val="0"/>
+        </w:rPr>
+        <w:t xml:space="preserve">see screenshots of how to use the basic web application, and instructions for emailing a specified help account with any outstanding issues, </w:t>
+      </w:r>
+      <w:hyperlink r:id="rId14" w:history="1">
+        <w:r>
+          <w:rPr>
+            <w:rStyle w:val="Hyperlink"/>
+            <w:i w:val="0"/>
+            <w:iCs w:val="0"/>
+            <w:color w:val="000000" w:themeColor="text1"/>
+            <w:u w:val="none"/>
+          </w:rPr>
+          <w:t>help@journaljay.com</w:t>
+        </w:r>
+      </w:hyperlink>
+      <w:r>
+        <w:rPr>
+          <w:i w:val="0"/>
+          <w:iCs w:val="0"/>
+        </w:rPr>
+        <w:t xml:space="preserve"> (inactive).</w:t>
       </w:r>
     </w:p>
     <w:p>
@@ -4937,7 +4915,7 @@
                     </pic:cNvPicPr>
                   </pic:nvPicPr>
                   <pic:blipFill>
-                    <a:blip r:embed="rId14" cstate="print">
+                    <a:blip r:embed="rId15" cstate="print">
                       <a:extLst>
                         <a:ext uri="{28A0092B-C50C-407E-A947-70E740481C1C}">
                           <a14:useLocalDpi xmlns:a14="http://schemas.microsoft.com/office/drawing/2010/main" val="0"/>
@@ -5004,7 +4982,7 @@
                     </pic:cNvPicPr>
                   </pic:nvPicPr>
                   <pic:blipFill>
-                    <a:blip r:embed="rId15" cstate="print">
+                    <a:blip r:embed="rId16" cstate="print">
                       <a:extLst>
                         <a:ext uri="{28A0092B-C50C-407E-A947-70E740481C1C}">
                           <a14:useLocalDpi xmlns:a14="http://schemas.microsoft.com/office/drawing/2010/main" val="0"/>
@@ -5840,7 +5818,7 @@
                     </pic:cNvPicPr>
                   </pic:nvPicPr>
                   <pic:blipFill>
-                    <a:blip r:embed="rId16" cstate="print">
+                    <a:blip r:embed="rId17" cstate="print">
                       <a:extLst>
                         <a:ext uri="{28A0092B-C50C-407E-A947-70E740481C1C}">
                           <a14:useLocalDpi xmlns:a14="http://schemas.microsoft.com/office/drawing/2010/main" val="0"/>
@@ -5907,7 +5885,7 @@
                     </pic:cNvPicPr>
                   </pic:nvPicPr>
                   <pic:blipFill>
-                    <a:blip r:embed="rId17" cstate="print">
+                    <a:blip r:embed="rId18" cstate="print">
                       <a:extLst>
                         <a:ext uri="{28A0092B-C50C-407E-A947-70E740481C1C}">
                           <a14:useLocalDpi xmlns:a14="http://schemas.microsoft.com/office/drawing/2010/main" val="0"/>
@@ -6849,7 +6827,7 @@
                     </pic:cNvPicPr>
                   </pic:nvPicPr>
                   <pic:blipFill>
-                    <a:blip r:embed="rId18" cstate="print">
+                    <a:blip r:embed="rId19" cstate="print">
                       <a:extLst>
                         <a:ext uri="{28A0092B-C50C-407E-A947-70E740481C1C}">
                           <a14:useLocalDpi xmlns:a14="http://schemas.microsoft.com/office/drawing/2010/main" val="0"/>
@@ -6916,7 +6894,7 @@
                     </pic:cNvPicPr>
                   </pic:nvPicPr>
                   <pic:blipFill>
-                    <a:blip r:embed="rId19" cstate="print">
+                    <a:blip r:embed="rId20" cstate="print">
                       <a:extLst>
                         <a:ext uri="{28A0092B-C50C-407E-A947-70E740481C1C}">
                           <a14:useLocalDpi xmlns:a14="http://schemas.microsoft.com/office/drawing/2010/main" val="0"/>
@@ -8036,7 +8014,7 @@
                     <pic:cNvPicPr/>
                   </pic:nvPicPr>
                   <pic:blipFill>
-                    <a:blip r:embed="rId20">
+                    <a:blip r:embed="rId21">
                       <a:extLst>
                         <a:ext uri="{28A0092B-C50C-407E-A947-70E740481C1C}">
                           <a14:useLocalDpi xmlns:a14="http://schemas.microsoft.com/office/drawing/2010/main" val="0"/>
@@ -10085,8 +10063,8 @@
     <w:p/>
     <w:p/>
     <w:sectPr>
-      <w:headerReference w:type="default" r:id="rId21"/>
-      <w:footerReference w:type="default" r:id="rId22"/>
+      <w:headerReference w:type="default" r:id="rId22"/>
+      <w:footerReference w:type="default" r:id="rId23"/>
       <w:pgSz w:w="12240" w:h="15840"/>
       <w:pgMar w:top="1440" w:right="1296" w:bottom="1440" w:left="1296" w:header="720" w:footer="720" w:gutter="0"/>
       <w:pgNumType w:start="1"/>
@@ -17452,6 +17430,29 @@
       <w:lang w:bidi="he-IL"/>
     </w:rPr>
   </w:style>
+  <w:style w:type="character" w:styleId="Hyperlink">
+    <w:name w:val="Hyperlink"/>
+    <w:basedOn w:val="DefaultParagraphFont"/>
+    <w:uiPriority w:val="99"/>
+    <w:unhideWhenUsed/>
+    <w:rsid w:val="008563E2"/>
+    <w:rPr>
+      <w:color w:val="0000FF" w:themeColor="hyperlink"/>
+      <w:u w:val="single"/>
+    </w:rPr>
+  </w:style>
+  <w:style w:type="character" w:styleId="UnresolvedMention">
+    <w:name w:val="Unresolved Mention"/>
+    <w:basedOn w:val="DefaultParagraphFont"/>
+    <w:uiPriority w:val="99"/>
+    <w:semiHidden/>
+    <w:unhideWhenUsed/>
+    <w:rsid w:val="008563E2"/>
+    <w:rPr>
+      <w:color w:val="605E5C"/>
+      <w:shd w:val="clear" w:color="auto" w:fill="E1DFDD"/>
+    </w:rPr>
+  </w:style>
 </w:styles>
 </file>
 

</xml_diff>

<commit_message>
Updated my SRS sections up until section 4
</commit_message>
<xml_diff>
--- a/Doc/srs_template(1).docx
+++ b/Doc/srs_template(1).docx
@@ -2102,7 +2102,39 @@
           <w:sz w:val="22"/>
           <w:szCs w:val="22"/>
         </w:rPr>
-        <w:t>. The purpose of this document is to describe the scope of the JournalJay to users, system administrators and the development team. Aspects of the system will be described in this document including but not limited to, user interaction, system constraints, and interfaces.</w:t>
+        <w:t>. The purpose of this document is to describe the scope of the JournalJay to users</w:t>
+      </w:r>
+      <w:r>
+        <w:rPr>
+          <w:rFonts w:ascii="Arial" w:eastAsia="Arial" w:hAnsi="Arial" w:cs="Arial"/>
+          <w:sz w:val="22"/>
+          <w:szCs w:val="22"/>
+        </w:rPr>
+        <w:t xml:space="preserve"> </w:t>
+      </w:r>
+      <w:r>
+        <w:rPr>
+          <w:rFonts w:ascii="Arial" w:eastAsia="Arial" w:hAnsi="Arial" w:cs="Arial"/>
+          <w:sz w:val="22"/>
+          <w:szCs w:val="22"/>
+        </w:rPr>
+        <w:t>and the development team. Aspects of the system will be described in this document</w:t>
+      </w:r>
+      <w:r>
+        <w:rPr>
+          <w:rFonts w:ascii="Arial" w:eastAsia="Arial" w:hAnsi="Arial" w:cs="Arial"/>
+          <w:sz w:val="22"/>
+          <w:szCs w:val="22"/>
+        </w:rPr>
+        <w:t>,</w:t>
+      </w:r>
+      <w:r>
+        <w:rPr>
+          <w:rFonts w:ascii="Arial" w:eastAsia="Arial" w:hAnsi="Arial" w:cs="Arial"/>
+          <w:sz w:val="22"/>
+          <w:szCs w:val="22"/>
+        </w:rPr>
+        <w:t xml:space="preserve"> including but not limited to, user interaction, system constraints, and interfaces.</w:t>
       </w:r>
     </w:p>
     <w:p>
@@ -2158,7 +2190,7 @@
           <w:sz w:val="22"/>
           <w:szCs w:val="22"/>
         </w:rPr>
-        <w:t>entry background from a set of presets. Usernames,</w:t>
+        <w:t>entry background from a set of presets. Usernames</w:t>
       </w:r>
       <w:r>
         <w:rPr>
@@ -2166,7 +2198,7 @@
           <w:sz w:val="22"/>
           <w:szCs w:val="22"/>
         </w:rPr>
-        <w:t xml:space="preserve"> </w:t>
+        <w:t xml:space="preserve"> and </w:t>
       </w:r>
       <w:r>
         <w:rPr>
@@ -2174,7 +2206,39 @@
           <w:sz w:val="22"/>
           <w:szCs w:val="22"/>
         </w:rPr>
-        <w:t>passwords, and journal entries are stored on a simple database. The software needs an internet connection to work.</w:t>
+        <w:t>passwords</w:t>
+      </w:r>
+      <w:r>
+        <w:rPr>
+          <w:rFonts w:ascii="Arial" w:eastAsia="Arial" w:hAnsi="Arial" w:cs="Arial"/>
+          <w:sz w:val="22"/>
+          <w:szCs w:val="22"/>
+        </w:rPr>
+        <w:t xml:space="preserve"> will be stored on the backend for the prototype,</w:t>
+      </w:r>
+      <w:r>
+        <w:rPr>
+          <w:rFonts w:ascii="Arial" w:eastAsia="Arial" w:hAnsi="Arial" w:cs="Arial"/>
+          <w:sz w:val="22"/>
+          <w:szCs w:val="22"/>
+        </w:rPr>
+        <w:t xml:space="preserve"> and journal entries </w:t>
+      </w:r>
+      <w:r>
+        <w:rPr>
+          <w:rFonts w:ascii="Arial" w:eastAsia="Arial" w:hAnsi="Arial" w:cs="Arial"/>
+          <w:sz w:val="22"/>
+          <w:szCs w:val="22"/>
+        </w:rPr>
+        <w:t>on local storage through the browser</w:t>
+      </w:r>
+      <w:r>
+        <w:rPr>
+          <w:rFonts w:ascii="Arial" w:eastAsia="Arial" w:hAnsi="Arial" w:cs="Arial"/>
+          <w:sz w:val="22"/>
+          <w:szCs w:val="22"/>
+        </w:rPr>
+        <w:t>. The software needs an internet connection to work.</w:t>
       </w:r>
     </w:p>
     <w:p>
@@ -2231,7 +2295,7 @@
           <w:sz w:val="22"/>
           <w:szCs w:val="22"/>
         </w:rPr>
-        <w:t xml:space="preserve"> Professor Brandon Hedden of CS 320</w:t>
+        <w:t xml:space="preserve"> </w:t>
       </w:r>
       <w:r>
         <w:rPr>
@@ -2239,6 +2303,22 @@
           <w:sz w:val="22"/>
           <w:szCs w:val="22"/>
         </w:rPr>
+        <w:t xml:space="preserve">CS 320 </w:t>
+      </w:r>
+      <w:r>
+        <w:rPr>
+          <w:rFonts w:ascii="Arial" w:eastAsia="Arial" w:hAnsi="Arial" w:cs="Arial"/>
+          <w:sz w:val="22"/>
+          <w:szCs w:val="22"/>
+        </w:rPr>
+        <w:t>Professor Brandon Hedden</w:t>
+      </w:r>
+      <w:r>
+        <w:rPr>
+          <w:rFonts w:ascii="Arial" w:eastAsia="Arial" w:hAnsi="Arial" w:cs="Arial"/>
+          <w:sz w:val="22"/>
+          <w:szCs w:val="22"/>
+        </w:rPr>
         <w:t xml:space="preserve">, the developers, and JournalJay users. The </w:t>
       </w:r>
       <w:r>
@@ -2319,7 +2399,39 @@
           <w:sz w:val="22"/>
           <w:szCs w:val="22"/>
         </w:rPr>
-        <w:t>use this document to look up definitions used for the software (section 1.4) and the product functionality (section 2.2). This document is organized with the introduction first. The introduction includes the document specific requirements. The overall description section and the specific requirements section describes the software in its entirety. Section 4 describes the non-functional requirements.</w:t>
+        <w:t>use this document to look up definitions used for the software (section 1.4) and the product functionality (section 2.2). This document is organized with the introduction first</w:t>
+      </w:r>
+      <w:r>
+        <w:rPr>
+          <w:rFonts w:ascii="Arial" w:eastAsia="Arial" w:hAnsi="Arial" w:cs="Arial"/>
+          <w:sz w:val="22"/>
+          <w:szCs w:val="22"/>
+        </w:rPr>
+        <w:t>, which</w:t>
+      </w:r>
+      <w:r>
+        <w:rPr>
+          <w:rFonts w:ascii="Arial" w:eastAsia="Arial" w:hAnsi="Arial" w:cs="Arial"/>
+          <w:sz w:val="22"/>
+          <w:szCs w:val="22"/>
+        </w:rPr>
+        <w:t xml:space="preserve"> includes the document</w:t>
+      </w:r>
+      <w:r>
+        <w:rPr>
+          <w:rFonts w:ascii="Arial" w:eastAsia="Arial" w:hAnsi="Arial" w:cs="Arial"/>
+          <w:sz w:val="22"/>
+          <w:szCs w:val="22"/>
+        </w:rPr>
+        <w:t>-</w:t>
+      </w:r>
+      <w:r>
+        <w:rPr>
+          <w:rFonts w:ascii="Arial" w:eastAsia="Arial" w:hAnsi="Arial" w:cs="Arial"/>
+          <w:sz w:val="22"/>
+          <w:szCs w:val="22"/>
+        </w:rPr>
+        <w:t>specific requirements. The overall description section and the specific requirements section describes the software in its entirety. Section 4 describes the non-functional requirements.</w:t>
       </w:r>
     </w:p>
     <w:p>
@@ -2402,69 +2514,6 @@
                 <w:szCs w:val="22"/>
               </w:rPr>
               <w:t>Definition</w:t>
-            </w:r>
-          </w:p>
-        </w:tc>
-      </w:tr>
-      <w:tr>
-        <w:tc>
-          <w:tcPr>
-            <w:tcW w:w="1650" w:type="dxa"/>
-          </w:tcPr>
-          <w:p>
-            <w:pPr>
-              <w:rPr>
-                <w:rFonts w:ascii="Arial" w:hAnsi="Arial" w:cs="Arial"/>
-                <w:sz w:val="22"/>
-                <w:szCs w:val="22"/>
-              </w:rPr>
-            </w:pPr>
-            <w:r>
-              <w:rPr>
-                <w:rFonts w:ascii="Arial" w:hAnsi="Arial" w:cs="Arial"/>
-                <w:sz w:val="22"/>
-                <w:szCs w:val="22"/>
-              </w:rPr>
-              <w:t>Admin/</w:t>
-            </w:r>
-          </w:p>
-          <w:p>
-            <w:pPr>
-              <w:rPr>
-                <w:rFonts w:ascii="Arial" w:hAnsi="Arial" w:cs="Arial"/>
-                <w:sz w:val="22"/>
-                <w:szCs w:val="22"/>
-              </w:rPr>
-            </w:pPr>
-            <w:r>
-              <w:rPr>
-                <w:rFonts w:ascii="Arial" w:hAnsi="Arial" w:cs="Arial"/>
-                <w:sz w:val="22"/>
-                <w:szCs w:val="22"/>
-              </w:rPr>
-              <w:t>Administrator</w:t>
-            </w:r>
-          </w:p>
-        </w:tc>
-        <w:tc>
-          <w:tcPr>
-            <w:tcW w:w="7995" w:type="dxa"/>
-          </w:tcPr>
-          <w:p>
-            <w:pPr>
-              <w:rPr>
-                <w:rFonts w:ascii="Arial" w:hAnsi="Arial" w:cs="Arial"/>
-                <w:sz w:val="22"/>
-                <w:szCs w:val="22"/>
-              </w:rPr>
-            </w:pPr>
-            <w:r>
-              <w:rPr>
-                <w:rFonts w:ascii="Arial" w:hAnsi="Arial" w:cs="Arial"/>
-                <w:sz w:val="22"/>
-                <w:szCs w:val="22"/>
-              </w:rPr>
-              <w:t>Someone who is given specific permissions to manage and control the system.</w:t>
             </w:r>
           </w:p>
         </w:tc>
@@ -2836,7 +2885,6 @@
                 <w:sz w:val="22"/>
                 <w:szCs w:val="22"/>
               </w:rPr>
-              <w:lastRenderedPageBreak/>
               <w:t>UI</w:t>
             </w:r>
           </w:p>
@@ -2930,6 +2978,7 @@
         <w:rPr>
           <w:rFonts w:ascii="Arial" w:hAnsi="Arial"/>
         </w:rPr>
+        <w:lastRenderedPageBreak/>
         <w:t>Document Conventions</w:t>
       </w:r>
       <w:bookmarkEnd w:id="21"/>
@@ -3687,7 +3736,7 @@
           <w:sz w:val="22"/>
           <w:szCs w:val="22"/>
         </w:rPr>
-        <w:t>There are two types of users that interact with the system, general users and system administrators. Each of these users will interact with the system in a different way so each of them has their own requirements. General users include first time users and returning users. New users will need to create a username and password when they first</w:t>
+        <w:t xml:space="preserve">There </w:t>
       </w:r>
       <w:r>
         <w:rPr>
@@ -3695,6 +3744,22 @@
           <w:sz w:val="22"/>
           <w:szCs w:val="22"/>
         </w:rPr>
+        <w:t>will be two types of users,</w:t>
+      </w:r>
+      <w:r>
+        <w:rPr>
+          <w:rFonts w:ascii="Arial" w:eastAsia="Arial" w:hAnsi="Arial" w:cs="Arial"/>
+          <w:sz w:val="22"/>
+          <w:szCs w:val="22"/>
+        </w:rPr>
+        <w:t xml:space="preserve"> first time users and returning users. New users will need to create a username and password when they first</w:t>
+      </w:r>
+      <w:r>
+        <w:rPr>
+          <w:rFonts w:ascii="Arial" w:eastAsia="Arial" w:hAnsi="Arial" w:cs="Arial"/>
+          <w:sz w:val="22"/>
+          <w:szCs w:val="22"/>
+        </w:rPr>
         <w:t xml:space="preserve"> register</w:t>
       </w:r>
       <w:r>
@@ -3705,6 +3770,14 @@
         </w:rPr>
         <w:t>. After the initial interaction with JournalJay, new users will not have to create a username and password again.</w:t>
       </w:r>
+      <w:r>
+        <w:rPr>
+          <w:rFonts w:ascii="Arial" w:eastAsia="Arial" w:hAnsi="Arial" w:cs="Arial"/>
+          <w:sz w:val="22"/>
+          <w:szCs w:val="22"/>
+        </w:rPr>
+        <w:t xml:space="preserve"> In the prototype, these are the users hard coded into the backend.</w:t>
+      </w:r>
     </w:p>
     <w:p>
       <w:pPr>
@@ -3743,51 +3816,6 @@
           <w:szCs w:val="22"/>
         </w:rPr>
       </w:pPr>
-    </w:p>
-    <w:p>
-      <w:pPr>
-        <w:pStyle w:val="template"/>
-        <w:jc w:val="both"/>
-        <w:rPr>
-          <w:i w:val="0"/>
-          <w:iCs w:val="0"/>
-        </w:rPr>
-      </w:pPr>
-      <w:r>
-        <w:rPr>
-          <w:i w:val="0"/>
-          <w:iCs w:val="0"/>
-        </w:rPr>
-        <w:t>The system administrators can access the internal logic of the site and make any changes they see fit. Administrators can also see all the current users</w:t>
-      </w:r>
-      <w:r>
-        <w:rPr>
-          <w:i w:val="0"/>
-          <w:iCs w:val="0"/>
-        </w:rPr>
-        <w:t xml:space="preserve">, </w:t>
-      </w:r>
-      <w:r>
-        <w:rPr>
-          <w:i w:val="0"/>
-          <w:iCs w:val="0"/>
-        </w:rPr>
-        <w:t>passwords</w:t>
-      </w:r>
-      <w:r>
-        <w:rPr>
-          <w:i w:val="0"/>
-          <w:iCs w:val="0"/>
-        </w:rPr>
-        <w:t>, and journal entries</w:t>
-      </w:r>
-      <w:r>
-        <w:rPr>
-          <w:i w:val="0"/>
-          <w:iCs w:val="0"/>
-        </w:rPr>
-        <w:t xml:space="preserve"> stored on the database.</w:t>
-      </w:r>
     </w:p>
     <w:p>
       <w:pPr>
@@ -4317,7 +4345,7 @@
           <w:sz w:val="22"/>
           <w:szCs w:val="22"/>
         </w:rPr>
-        <w:t>Due to the lack of database experience of the developers of this project, the journal site application will use a basic database to manage the usernames, passwords, and journal entries. The database will rely on the user’s browser having JavaScript functionality. The database will also reside locally on the user’s computer. The application uses a model view control system to organize the code. The languages used for the application are JavaScript and HTML/CSS.</w:t>
+        <w:t xml:space="preserve">Due to the lack of database experience of the developers of this project, the journal site application will use a </w:t>
       </w:r>
       <w:r>
         <w:rPr>
@@ -4325,6 +4353,118 @@
           <w:sz w:val="22"/>
           <w:szCs w:val="22"/>
         </w:rPr>
+        <w:t>static array</w:t>
+      </w:r>
+      <w:r>
+        <w:rPr>
+          <w:rFonts w:ascii="Arial" w:eastAsia="Arial" w:hAnsi="Arial" w:cs="Arial"/>
+          <w:sz w:val="22"/>
+          <w:szCs w:val="22"/>
+        </w:rPr>
+        <w:t xml:space="preserve"> to</w:t>
+      </w:r>
+      <w:r>
+        <w:rPr>
+          <w:rFonts w:ascii="Arial" w:eastAsia="Arial" w:hAnsi="Arial" w:cs="Arial"/>
+          <w:sz w:val="22"/>
+          <w:szCs w:val="22"/>
+        </w:rPr>
+        <w:t xml:space="preserve"> store</w:t>
+      </w:r>
+      <w:r>
+        <w:rPr>
+          <w:rFonts w:ascii="Arial" w:eastAsia="Arial" w:hAnsi="Arial" w:cs="Arial"/>
+          <w:sz w:val="22"/>
+          <w:szCs w:val="22"/>
+        </w:rPr>
+        <w:t xml:space="preserve"> the usernames</w:t>
+      </w:r>
+      <w:r>
+        <w:rPr>
+          <w:rFonts w:ascii="Arial" w:eastAsia="Arial" w:hAnsi="Arial" w:cs="Arial"/>
+          <w:sz w:val="22"/>
+          <w:szCs w:val="22"/>
+        </w:rPr>
+        <w:t xml:space="preserve"> and </w:t>
+      </w:r>
+      <w:r>
+        <w:rPr>
+          <w:rFonts w:ascii="Arial" w:eastAsia="Arial" w:hAnsi="Arial" w:cs="Arial"/>
+          <w:sz w:val="22"/>
+          <w:szCs w:val="22"/>
+        </w:rPr>
+        <w:t xml:space="preserve">passwords </w:t>
+      </w:r>
+      <w:r>
+        <w:rPr>
+          <w:rFonts w:ascii="Arial" w:eastAsia="Arial" w:hAnsi="Arial" w:cs="Arial"/>
+          <w:sz w:val="22"/>
+          <w:szCs w:val="22"/>
+        </w:rPr>
+        <w:t>and will store</w:t>
+      </w:r>
+      <w:r>
+        <w:rPr>
+          <w:rFonts w:ascii="Arial" w:eastAsia="Arial" w:hAnsi="Arial" w:cs="Arial"/>
+          <w:sz w:val="22"/>
+          <w:szCs w:val="22"/>
+        </w:rPr>
+        <w:t xml:space="preserve"> journal entries</w:t>
+      </w:r>
+      <w:r>
+        <w:rPr>
+          <w:rFonts w:ascii="Arial" w:eastAsia="Arial" w:hAnsi="Arial" w:cs="Arial"/>
+          <w:sz w:val="22"/>
+          <w:szCs w:val="22"/>
+        </w:rPr>
+        <w:t xml:space="preserve"> on the browser’s local storage</w:t>
+      </w:r>
+      <w:r>
+        <w:rPr>
+          <w:rFonts w:ascii="Arial" w:eastAsia="Arial" w:hAnsi="Arial" w:cs="Arial"/>
+          <w:sz w:val="22"/>
+          <w:szCs w:val="22"/>
+        </w:rPr>
+        <w:t xml:space="preserve">. The </w:t>
+      </w:r>
+      <w:r>
+        <w:rPr>
+          <w:rFonts w:ascii="Arial" w:eastAsia="Arial" w:hAnsi="Arial" w:cs="Arial"/>
+          <w:sz w:val="22"/>
+          <w:szCs w:val="22"/>
+        </w:rPr>
+        <w:t>application</w:t>
+      </w:r>
+      <w:r>
+        <w:rPr>
+          <w:rFonts w:ascii="Arial" w:eastAsia="Arial" w:hAnsi="Arial" w:cs="Arial"/>
+          <w:sz w:val="22"/>
+          <w:szCs w:val="22"/>
+        </w:rPr>
+        <w:t xml:space="preserve"> will rely on the user’s browser having JavaScript functionality.</w:t>
+      </w:r>
+      <w:r>
+        <w:rPr>
+          <w:rFonts w:ascii="Arial" w:eastAsia="Arial" w:hAnsi="Arial" w:cs="Arial"/>
+          <w:sz w:val="22"/>
+          <w:szCs w:val="22"/>
+        </w:rPr>
+        <w:t xml:space="preserve"> </w:t>
+      </w:r>
+      <w:r>
+        <w:rPr>
+          <w:rFonts w:ascii="Arial" w:eastAsia="Arial" w:hAnsi="Arial" w:cs="Arial"/>
+          <w:sz w:val="22"/>
+          <w:szCs w:val="22"/>
+        </w:rPr>
+        <w:t>The application uses a model view control system to organize the code. The languages used for the application are JavaScript and HTML/CSS.</w:t>
+      </w:r>
+      <w:r>
+        <w:rPr>
+          <w:rFonts w:ascii="Arial" w:eastAsia="Arial" w:hAnsi="Arial" w:cs="Arial"/>
+          <w:sz w:val="22"/>
+          <w:szCs w:val="22"/>
+        </w:rPr>
         <w:t xml:space="preserve"> Additional libraries will includ</w:t>
       </w:r>
       <w:r>
@@ -4333,18 +4473,24 @@
           <w:sz w:val="22"/>
           <w:szCs w:val="22"/>
         </w:rPr>
-        <w:t xml:space="preserve">e </w:t>
-      </w:r>
-      <w:proofErr w:type="spellStart"/>
+        <w:t>e Mi</w:t>
+      </w:r>
       <w:r>
         <w:rPr>
           <w:rFonts w:ascii="Arial" w:eastAsia="Arial" w:hAnsi="Arial" w:cs="Arial"/>
           <w:sz w:val="22"/>
           <w:szCs w:val="22"/>
         </w:rPr>
-        <w:t>Miligram</w:t>
-      </w:r>
-      <w:proofErr w:type="spellEnd"/>
+        <w:t>l</w:t>
+      </w:r>
+      <w:r>
+        <w:rPr>
+          <w:rFonts w:ascii="Arial" w:eastAsia="Arial" w:hAnsi="Arial" w:cs="Arial"/>
+          <w:sz w:val="22"/>
+          <w:szCs w:val="22"/>
+        </w:rPr>
+        <w:t>ligram</w:t>
+      </w:r>
       <w:r>
         <w:rPr>
           <w:rFonts w:ascii="Arial" w:eastAsia="Arial" w:hAnsi="Arial" w:cs="Arial"/>
@@ -4392,6 +4538,13 @@
           <w:iCs w:val="0"/>
         </w:rPr>
         <w:t xml:space="preserve">Because the system offers basic functionality, the user documentation component is a </w:t>
+      </w:r>
+      <w:r>
+        <w:rPr>
+          <w:i w:val="0"/>
+          <w:iCs w:val="0"/>
+        </w:rPr>
+        <w:t xml:space="preserve">simple </w:t>
       </w:r>
       <w:r>
         <w:rPr>
@@ -4544,16 +4697,30 @@
         </w:rPr>
         <w:t xml:space="preserve">The browser should be able to handle the </w:t>
       </w:r>
-      <w:proofErr w:type="spellStart"/>
       <w:r>
         <w:rPr>
           <w:rFonts w:ascii="Arial" w:eastAsia="Arial" w:hAnsi="Arial" w:cs="Arial"/>
           <w:sz w:val="22"/>
           <w:szCs w:val="22"/>
         </w:rPr>
-        <w:t>Miligram</w:t>
-      </w:r>
-      <w:proofErr w:type="spellEnd"/>
+        <w:t>Mi</w:t>
+      </w:r>
+      <w:r>
+        <w:rPr>
+          <w:rFonts w:ascii="Arial" w:eastAsia="Arial" w:hAnsi="Arial" w:cs="Arial"/>
+          <w:sz w:val="22"/>
+          <w:szCs w:val="22"/>
+        </w:rPr>
+        <w:t>l</w:t>
+      </w:r>
+      <w:r>
+        <w:rPr>
+          <w:rFonts w:ascii="Arial" w:eastAsia="Arial" w:hAnsi="Arial" w:cs="Arial"/>
+          <w:sz w:val="22"/>
+          <w:szCs w:val="22"/>
+        </w:rPr>
+        <w:t>ligram</w:t>
+      </w:r>
       <w:r>
         <w:rPr>
           <w:rFonts w:ascii="Arial" w:eastAsia="Arial" w:hAnsi="Arial" w:cs="Arial"/>
@@ -4701,457 +4868,162 @@
       </w:pPr>
       <w:r>
         <w:rPr>
-          <w:i w:val="0"/>
-          <w:iCs w:val="0"/>
-        </w:rPr>
-        <w:t xml:space="preserve">The user interface of JournalJay </w:t>
-      </w:r>
-      <w:r>
-        <w:rPr>
-          <w:i w:val="0"/>
-          <w:iCs w:val="0"/>
-        </w:rPr>
-        <w:t>has a</w:t>
-      </w:r>
-      <w:r>
-        <w:rPr>
-          <w:i w:val="0"/>
-          <w:iCs w:val="0"/>
-        </w:rPr>
-        <w:t xml:space="preserve"> minimalistic </w:t>
-      </w:r>
-      <w:r>
-        <w:rPr>
-          <w:i w:val="0"/>
-          <w:iCs w:val="0"/>
-        </w:rPr>
-        <w:t xml:space="preserve">design, </w:t>
-      </w:r>
-      <w:r>
-        <w:rPr>
-          <w:i w:val="0"/>
-          <w:iCs w:val="0"/>
-        </w:rPr>
-        <w:t>with light color</w:t>
-      </w:r>
-      <w:r>
-        <w:rPr>
-          <w:i w:val="0"/>
-          <w:iCs w:val="0"/>
-        </w:rPr>
-        <w:t xml:space="preserve">s </w:t>
-      </w:r>
-      <w:r>
-        <w:rPr>
-          <w:i w:val="0"/>
-          <w:iCs w:val="0"/>
-        </w:rPr>
-        <w:t xml:space="preserve">and basic styling to encourage a clean and de-stressed state of mind. </w:t>
-      </w:r>
-      <w:r>
-        <w:rPr>
-          <w:i w:val="0"/>
-          <w:iCs w:val="0"/>
-        </w:rPr>
-        <w:t xml:space="preserve">A user new to </w:t>
-      </w:r>
-      <w:r>
-        <w:rPr>
-          <w:i w:val="0"/>
-          <w:iCs w:val="0"/>
-        </w:rPr>
-        <w:t xml:space="preserve">JournalJay </w:t>
-      </w:r>
-      <w:r>
-        <w:rPr>
-          <w:i w:val="0"/>
-          <w:iCs w:val="0"/>
-        </w:rPr>
-        <w:t>will</w:t>
-      </w:r>
-      <w:r>
-        <w:rPr>
-          <w:i w:val="0"/>
-          <w:iCs w:val="0"/>
-        </w:rPr>
-        <w:t xml:space="preserve"> first see </w:t>
-      </w:r>
-      <w:r>
-        <w:rPr>
-          <w:i w:val="0"/>
-          <w:iCs w:val="0"/>
-        </w:rPr>
-        <w:t>the L</w:t>
-      </w:r>
-      <w:r>
-        <w:rPr>
-          <w:i w:val="0"/>
-          <w:iCs w:val="0"/>
-        </w:rPr>
-        <w:t xml:space="preserve">og-in </w:t>
-      </w:r>
-      <w:r>
-        <w:rPr>
-          <w:i w:val="0"/>
-          <w:iCs w:val="0"/>
-        </w:rPr>
-        <w:t>p</w:t>
-      </w:r>
-      <w:r>
-        <w:rPr>
-          <w:i w:val="0"/>
-          <w:iCs w:val="0"/>
-        </w:rPr>
-        <w:t>age</w:t>
-      </w:r>
-      <w:r>
-        <w:rPr>
-          <w:i w:val="0"/>
-          <w:iCs w:val="0"/>
-        </w:rPr>
-        <w:t xml:space="preserve"> (Figure 3)</w:t>
-      </w:r>
-      <w:r>
-        <w:rPr>
-          <w:i w:val="0"/>
-          <w:iCs w:val="0"/>
-        </w:rPr>
-        <w:t>.</w:t>
-      </w:r>
-      <w:r>
-        <w:rPr>
-          <w:i w:val="0"/>
-          <w:iCs w:val="0"/>
-        </w:rPr>
-        <w:t xml:space="preserve"> </w:t>
-      </w:r>
-      <w:r>
-        <w:rPr>
-          <w:i w:val="0"/>
-          <w:iCs w:val="0"/>
-        </w:rPr>
-        <w:t>To register, they will click a</w:t>
-      </w:r>
-      <w:r>
-        <w:rPr>
-          <w:i w:val="0"/>
-          <w:iCs w:val="0"/>
-        </w:rPr>
-        <w:t xml:space="preserve"> </w:t>
-      </w:r>
-      <w:r>
-        <w:rPr>
-          <w:i w:val="0"/>
-          <w:iCs w:val="0"/>
-        </w:rPr>
-        <w:t xml:space="preserve">button to go to </w:t>
-      </w:r>
-      <w:r>
-        <w:rPr>
-          <w:i w:val="0"/>
-          <w:iCs w:val="0"/>
-        </w:rPr>
-        <w:t>the R</w:t>
-      </w:r>
-      <w:r>
-        <w:rPr>
-          <w:i w:val="0"/>
-          <w:iCs w:val="0"/>
-        </w:rPr>
-        <w:t>egistration page</w:t>
-      </w:r>
-      <w:r>
-        <w:rPr>
-          <w:i w:val="0"/>
-          <w:iCs w:val="0"/>
-        </w:rPr>
-        <w:t xml:space="preserve"> (Figure 4)</w:t>
-      </w:r>
-      <w:r>
-        <w:rPr>
-          <w:i w:val="0"/>
-          <w:iCs w:val="0"/>
-        </w:rPr>
-        <w:t xml:space="preserve">. </w:t>
-      </w:r>
-    </w:p>
-    <w:p>
-      <w:pPr>
-        <w:pStyle w:val="template"/>
-        <w:jc w:val="both"/>
-        <w:rPr>
-          <w:i w:val="0"/>
-          <w:iCs w:val="0"/>
-        </w:rPr>
-      </w:pPr>
-      <w:r>
-        <w:rPr>
-          <w:rFonts w:eastAsia="Arial"/>
-          <w:noProof/>
-        </w:rPr>
-        <w:drawing>
-          <wp:anchor distT="0" distB="0" distL="114300" distR="114300" simplePos="0" relativeHeight="251665408" behindDoc="0" locked="0" layoutInCell="1" allowOverlap="1" wp14:anchorId="263D0276" wp14:editId="3D7B97EA">
-            <wp:simplePos x="0" y="0"/>
-            <wp:positionH relativeFrom="column">
-              <wp:posOffset>3216910</wp:posOffset>
-            </wp:positionH>
-            <wp:positionV relativeFrom="paragraph">
-              <wp:posOffset>45720</wp:posOffset>
-            </wp:positionV>
-            <wp:extent cx="1586230" cy="2379980"/>
-            <wp:effectExtent l="0" t="0" r="1270" b="0"/>
-            <wp:wrapSquare wrapText="bothSides"/>
-            <wp:docPr id="11" name="Picture 11"/>
-            <wp:cNvGraphicFramePr>
-              <a:graphicFrameLocks xmlns:a="http://schemas.openxmlformats.org/drawingml/2006/main" noChangeAspect="1"/>
-            </wp:cNvGraphicFramePr>
-            <a:graphic xmlns:a="http://schemas.openxmlformats.org/drawingml/2006/main">
-              <a:graphicData uri="http://schemas.openxmlformats.org/drawingml/2006/picture">
-                <pic:pic xmlns:pic="http://schemas.openxmlformats.org/drawingml/2006/picture">
-                  <pic:nvPicPr>
-                    <pic:cNvPr id="11" name="Picture 11"/>
-                    <pic:cNvPicPr>
-                      <a:picLocks noChangeAspect="1" noChangeArrowheads="1"/>
-                    </pic:cNvPicPr>
-                  </pic:nvPicPr>
-                  <pic:blipFill>
-                    <a:blip r:embed="rId15" cstate="print">
-                      <a:extLst>
-                        <a:ext uri="{28A0092B-C50C-407E-A947-70E740481C1C}">
-                          <a14:useLocalDpi xmlns:a14="http://schemas.microsoft.com/office/drawing/2010/main" val="0"/>
-                        </a:ext>
-                      </a:extLst>
-                    </a:blip>
-                    <a:stretch>
-                      <a:fillRect/>
-                    </a:stretch>
-                  </pic:blipFill>
-                  <pic:spPr bwMode="auto">
-                    <a:xfrm>
-                      <a:off x="0" y="0"/>
-                      <a:ext cx="1586230" cy="2379980"/>
-                    </a:xfrm>
-                    <a:prstGeom prst="rect">
-                      <a:avLst/>
-                    </a:prstGeom>
-                    <a:noFill/>
-                    <a:ln>
-                      <a:noFill/>
-                    </a:ln>
-                  </pic:spPr>
-                </pic:pic>
-              </a:graphicData>
-            </a:graphic>
-            <wp14:sizeRelH relativeFrom="margin">
-              <wp14:pctWidth>0</wp14:pctWidth>
-            </wp14:sizeRelH>
-            <wp14:sizeRelV relativeFrom="margin">
-              <wp14:pctHeight>0</wp14:pctHeight>
-            </wp14:sizeRelV>
-          </wp:anchor>
-        </w:drawing>
-      </w:r>
-      <w:r>
-        <w:rPr>
-          <w:rFonts w:eastAsia="Arial"/>
-          <w:noProof/>
-        </w:rPr>
-        <w:drawing>
-          <wp:anchor distT="0" distB="0" distL="114300" distR="114300" simplePos="0" relativeHeight="251663360" behindDoc="0" locked="0" layoutInCell="1" allowOverlap="1" wp14:anchorId="4AA4454A" wp14:editId="006C3F61">
-            <wp:simplePos x="0" y="0"/>
-            <wp:positionH relativeFrom="column">
-              <wp:posOffset>1306195</wp:posOffset>
-            </wp:positionH>
-            <wp:positionV relativeFrom="paragraph">
-              <wp:posOffset>49329</wp:posOffset>
-            </wp:positionV>
-            <wp:extent cx="1511300" cy="2267585"/>
-            <wp:effectExtent l="0" t="0" r="0" b="5715"/>
-            <wp:wrapSquare wrapText="bothSides"/>
-            <wp:docPr id="10" name="Picture 10"/>
-            <wp:cNvGraphicFramePr>
-              <a:graphicFrameLocks xmlns:a="http://schemas.openxmlformats.org/drawingml/2006/main" noChangeAspect="1"/>
-            </wp:cNvGraphicFramePr>
-            <a:graphic xmlns:a="http://schemas.openxmlformats.org/drawingml/2006/main">
-              <a:graphicData uri="http://schemas.openxmlformats.org/drawingml/2006/picture">
-                <pic:pic xmlns:pic="http://schemas.openxmlformats.org/drawingml/2006/picture">
-                  <pic:nvPicPr>
-                    <pic:cNvPr id="10" name="Picture 10"/>
-                    <pic:cNvPicPr>
-                      <a:picLocks noChangeAspect="1" noChangeArrowheads="1"/>
-                    </pic:cNvPicPr>
-                  </pic:nvPicPr>
-                  <pic:blipFill>
-                    <a:blip r:embed="rId16" cstate="print">
-                      <a:extLst>
-                        <a:ext uri="{28A0092B-C50C-407E-A947-70E740481C1C}">
-                          <a14:useLocalDpi xmlns:a14="http://schemas.microsoft.com/office/drawing/2010/main" val="0"/>
-                        </a:ext>
-                      </a:extLst>
-                    </a:blip>
-                    <a:stretch>
-                      <a:fillRect/>
-                    </a:stretch>
-                  </pic:blipFill>
-                  <pic:spPr bwMode="auto">
-                    <a:xfrm>
-                      <a:off x="0" y="0"/>
-                      <a:ext cx="1511300" cy="2267585"/>
-                    </a:xfrm>
-                    <a:prstGeom prst="rect">
-                      <a:avLst/>
-                    </a:prstGeom>
-                    <a:noFill/>
-                    <a:ln>
-                      <a:noFill/>
-                    </a:ln>
-                  </pic:spPr>
-                </pic:pic>
-              </a:graphicData>
-            </a:graphic>
-            <wp14:sizeRelH relativeFrom="margin">
-              <wp14:pctWidth>0</wp14:pctWidth>
-            </wp14:sizeRelH>
-            <wp14:sizeRelV relativeFrom="margin">
-              <wp14:pctHeight>0</wp14:pctHeight>
-            </wp14:sizeRelV>
-          </wp:anchor>
-        </w:drawing>
-      </w:r>
-    </w:p>
-    <w:p>
-      <w:pPr>
-        <w:pStyle w:val="template"/>
-        <w:jc w:val="both"/>
-        <w:rPr>
-          <w:i w:val="0"/>
-          <w:iCs w:val="0"/>
-        </w:rPr>
-      </w:pPr>
-    </w:p>
-    <w:p>
-      <w:pPr>
-        <w:pStyle w:val="template"/>
-        <w:jc w:val="both"/>
-        <w:rPr>
-          <w:i w:val="0"/>
-          <w:iCs w:val="0"/>
-        </w:rPr>
-      </w:pPr>
-    </w:p>
-    <w:p>
-      <w:pPr>
-        <w:pStyle w:val="template"/>
-        <w:jc w:val="both"/>
-        <w:rPr>
-          <w:i w:val="0"/>
-          <w:iCs w:val="0"/>
-        </w:rPr>
-      </w:pPr>
-    </w:p>
-    <w:p>
-      <w:pPr>
-        <w:pStyle w:val="template"/>
-        <w:jc w:val="both"/>
-        <w:rPr>
-          <w:i w:val="0"/>
-          <w:iCs w:val="0"/>
-        </w:rPr>
-      </w:pPr>
-    </w:p>
-    <w:p>
-      <w:pPr>
-        <w:pStyle w:val="template"/>
-        <w:jc w:val="both"/>
-        <w:rPr>
-          <w:i w:val="0"/>
-          <w:iCs w:val="0"/>
-        </w:rPr>
-      </w:pPr>
-    </w:p>
-    <w:p>
-      <w:pPr>
-        <w:pStyle w:val="template"/>
-        <w:jc w:val="both"/>
-        <w:rPr>
-          <w:i w:val="0"/>
-          <w:iCs w:val="0"/>
-        </w:rPr>
-      </w:pPr>
-    </w:p>
-    <w:p>
-      <w:pPr>
-        <w:pStyle w:val="template"/>
-        <w:jc w:val="both"/>
-        <w:rPr>
-          <w:i w:val="0"/>
-          <w:iCs w:val="0"/>
-        </w:rPr>
-      </w:pPr>
-    </w:p>
-    <w:p>
-      <w:pPr>
-        <w:pStyle w:val="template"/>
-        <w:jc w:val="both"/>
-        <w:rPr>
-          <w:i w:val="0"/>
-          <w:iCs w:val="0"/>
-        </w:rPr>
-      </w:pPr>
-    </w:p>
-    <w:p>
-      <w:pPr>
-        <w:pStyle w:val="template"/>
-        <w:jc w:val="both"/>
-        <w:rPr>
-          <w:i w:val="0"/>
-          <w:iCs w:val="0"/>
-        </w:rPr>
-      </w:pPr>
-    </w:p>
-    <w:p>
-      <w:pPr>
-        <w:pStyle w:val="template"/>
-        <w:jc w:val="both"/>
-        <w:rPr>
-          <w:i w:val="0"/>
-          <w:iCs w:val="0"/>
-        </w:rPr>
-      </w:pPr>
-    </w:p>
-    <w:p>
-      <w:pPr>
-        <w:pStyle w:val="template"/>
-        <w:jc w:val="both"/>
-        <w:rPr>
-          <w:i w:val="0"/>
-          <w:iCs w:val="0"/>
-        </w:rPr>
-      </w:pPr>
-    </w:p>
-    <w:p>
-      <w:pPr>
-        <w:pStyle w:val="template"/>
-        <w:jc w:val="both"/>
-        <w:rPr>
-          <w:i w:val="0"/>
-          <w:iCs w:val="0"/>
-        </w:rPr>
-      </w:pPr>
-      <w:r>
-        <w:rPr>
           <w:noProof/>
         </w:rPr>
         <mc:AlternateContent>
           <mc:Choice Requires="wps">
             <w:drawing>
-              <wp:anchor distT="0" distB="0" distL="114300" distR="114300" simplePos="0" relativeHeight="251675648" behindDoc="0" locked="0" layoutInCell="1" allowOverlap="1" wp14:anchorId="2D4D14AB" wp14:editId="04DA642B">
+              <wp:anchor distT="0" distB="0" distL="114300" distR="114300" simplePos="0" relativeHeight="251673600" behindDoc="0" locked="0" layoutInCell="1" allowOverlap="1" wp14:anchorId="1AA86DDA" wp14:editId="56BCC8FE">
                 <wp:simplePos x="0" y="0"/>
                 <wp:positionH relativeFrom="column">
-                  <wp:posOffset>3215005</wp:posOffset>
+                  <wp:posOffset>672629</wp:posOffset>
                 </wp:positionH>
                 <wp:positionV relativeFrom="paragraph">
-                  <wp:posOffset>293370</wp:posOffset>
+                  <wp:posOffset>2014984</wp:posOffset>
+                </wp:positionV>
+                <wp:extent cx="1511300" cy="635"/>
+                <wp:effectExtent l="0" t="0" r="0" b="12065"/>
+                <wp:wrapSquare wrapText="bothSides"/>
+                <wp:docPr id="15" name="Text Box 15"/>
+                <wp:cNvGraphicFramePr/>
+                <a:graphic xmlns:a="http://schemas.openxmlformats.org/drawingml/2006/main">
+                  <a:graphicData uri="http://schemas.microsoft.com/office/word/2010/wordprocessingShape">
+                    <wps:wsp>
+                      <wps:cNvSpPr txBox="1"/>
+                      <wps:spPr>
+                        <a:xfrm>
+                          <a:off x="0" y="0"/>
+                          <a:ext cx="1511300" cy="635"/>
+                        </a:xfrm>
+                        <a:prstGeom prst="rect">
+                          <a:avLst/>
+                        </a:prstGeom>
+                        <a:solidFill>
+                          <a:prstClr val="white"/>
+                        </a:solidFill>
+                        <a:ln>
+                          <a:noFill/>
+                        </a:ln>
+                      </wps:spPr>
+                      <wps:txbx>
+                        <w:txbxContent>
+                          <w:p>
+                            <w:pPr>
+                              <w:pStyle w:val="Caption"/>
+                              <w:jc w:val="center"/>
+                              <w:rPr>
+                                <w:rFonts w:ascii="Arial" w:eastAsia="Arial" w:hAnsi="Arial"/>
+                                <w:noProof/>
+                                <w:sz w:val="21"/>
+                                <w:szCs w:val="21"/>
+                              </w:rPr>
+                            </w:pPr>
+                            <w:r>
+                              <w:rPr>
+                                <w:rFonts w:ascii="Arial" w:hAnsi="Arial"/>
+                                <w:sz w:val="22"/>
+                                <w:szCs w:val="22"/>
+                              </w:rPr>
+                              <w:t xml:space="preserve">Figure </w:t>
+                            </w:r>
+                            <w:r>
+                              <w:rPr>
+                                <w:rFonts w:ascii="Arial" w:hAnsi="Arial"/>
+                                <w:sz w:val="22"/>
+                                <w:szCs w:val="22"/>
+                              </w:rPr>
+                              <w:t>3</w:t>
+                            </w:r>
+                            <w:r>
+                              <w:rPr>
+                                <w:rFonts w:ascii="Arial" w:hAnsi="Arial"/>
+                                <w:sz w:val="22"/>
+                                <w:szCs w:val="22"/>
+                              </w:rPr>
+                              <w:t xml:space="preserve"> - Log-in</w:t>
+                            </w:r>
+                          </w:p>
+                        </w:txbxContent>
+                      </wps:txbx>
+                      <wps:bodyPr rot="0" spcFirstLastPara="0" vertOverflow="overflow" horzOverflow="overflow" vert="horz" wrap="square" lIns="0" tIns="0" rIns="0" bIns="0" numCol="1" spcCol="0" rtlCol="0" fromWordArt="0" anchor="t" anchorCtr="0" forceAA="0" compatLnSpc="1">
+                        <a:prstTxWarp prst="textNoShape">
+                          <a:avLst/>
+                        </a:prstTxWarp>
+                        <a:spAutoFit/>
+                      </wps:bodyPr>
+                    </wps:wsp>
+                  </a:graphicData>
+                </a:graphic>
+              </wp:anchor>
+            </w:drawing>
+          </mc:Choice>
+          <mc:Fallback>
+            <w:pict>
+              <v:shapetype w14:anchorId="1AA86DDA" id="_x0000_t202" coordsize="21600,21600" o:spt="202" path="m,l,21600r21600,l21600,xe">
+                <v:stroke joinstyle="miter"/>
+                <v:path gradientshapeok="t" o:connecttype="rect"/>
+              </v:shapetype>
+              <v:shape id="Text Box 15" o:spid="_x0000_s1028" type="#_x0000_t202" style="position:absolute;left:0;text-align:left;margin-left:52.95pt;margin-top:158.65pt;width:119pt;height:.05pt;z-index:251673600;visibility:visible;mso-wrap-style:square;mso-wrap-distance-left:9pt;mso-wrap-distance-top:0;mso-wrap-distance-right:9pt;mso-wrap-distance-bottom:0;mso-position-horizontal:absolute;mso-position-horizontal-relative:text;mso-position-vertical:absolute;mso-position-vertical-relative:text;v-text-anchor:top" o:gfxdata="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" stroked="f">
+                <v:textbox style="mso-fit-shape-to-text:t" inset="0,0,0,0">
+                  <w:txbxContent>
+                    <w:p>
+                      <w:pPr>
+                        <w:pStyle w:val="Caption"/>
+                        <w:jc w:val="center"/>
+                        <w:rPr>
+                          <w:rFonts w:ascii="Arial" w:eastAsia="Arial" w:hAnsi="Arial"/>
+                          <w:noProof/>
+                          <w:sz w:val="21"/>
+                          <w:szCs w:val="21"/>
+                        </w:rPr>
+                      </w:pPr>
+                      <w:r>
+                        <w:rPr>
+                          <w:rFonts w:ascii="Arial" w:hAnsi="Arial"/>
+                          <w:sz w:val="22"/>
+                          <w:szCs w:val="22"/>
+                        </w:rPr>
+                        <w:t xml:space="preserve">Figure </w:t>
+                      </w:r>
+                      <w:r>
+                        <w:rPr>
+                          <w:rFonts w:ascii="Arial" w:hAnsi="Arial"/>
+                          <w:sz w:val="22"/>
+                          <w:szCs w:val="22"/>
+                        </w:rPr>
+                        <w:t>3</w:t>
+                      </w:r>
+                      <w:r>
+                        <w:rPr>
+                          <w:rFonts w:ascii="Arial" w:hAnsi="Arial"/>
+                          <w:sz w:val="22"/>
+                          <w:szCs w:val="22"/>
+                        </w:rPr>
+                        <w:t xml:space="preserve"> - Log-in</w:t>
+                      </w:r>
+                    </w:p>
+                  </w:txbxContent>
+                </v:textbox>
+                <w10:wrap type="square"/>
+              </v:shape>
+            </w:pict>
+          </mc:Fallback>
+        </mc:AlternateContent>
+      </w:r>
+      <w:r>
+        <w:rPr>
+          <w:noProof/>
+        </w:rPr>
+        <mc:AlternateContent>
+          <mc:Choice Requires="wps">
+            <w:drawing>
+              <wp:anchor distT="0" distB="0" distL="114300" distR="114300" simplePos="0" relativeHeight="251675648" behindDoc="0" locked="0" layoutInCell="1" allowOverlap="1" wp14:anchorId="2D4D14AB" wp14:editId="196C9A49">
+                <wp:simplePos x="0" y="0"/>
+                <wp:positionH relativeFrom="column">
+                  <wp:posOffset>3451275</wp:posOffset>
+                </wp:positionH>
+                <wp:positionV relativeFrom="paragraph">
+                  <wp:posOffset>2009496</wp:posOffset>
                 </wp:positionV>
                 <wp:extent cx="1538605" cy="301625"/>
                 <wp:effectExtent l="0" t="0" r="0" b="3175"/>
@@ -5204,40 +5076,7 @@
                                 <w:sz w:val="22"/>
                                 <w:szCs w:val="22"/>
                               </w:rPr>
-                              <w:fldChar w:fldCharType="begin"/>
-                            </w:r>
-                            <w:r>
-                              <w:rPr>
-                                <w:rFonts w:ascii="Arial" w:hAnsi="Arial"/>
-                                <w:sz w:val="22"/>
-                                <w:szCs w:val="22"/>
-                              </w:rPr>
-                              <w:instrText xml:space="preserve"> SEQ Figure \* ARABIC </w:instrText>
-                            </w:r>
-                            <w:r>
-                              <w:rPr>
-                                <w:rFonts w:ascii="Arial" w:hAnsi="Arial"/>
-                                <w:sz w:val="22"/>
-                                <w:szCs w:val="22"/>
-                              </w:rPr>
-                              <w:fldChar w:fldCharType="separate"/>
-                            </w:r>
-                            <w:r>
-                              <w:rPr>
-                                <w:rFonts w:ascii="Arial" w:hAnsi="Arial"/>
-                                <w:noProof/>
-                                <w:sz w:val="22"/>
-                                <w:szCs w:val="22"/>
-                              </w:rPr>
-                              <w:t>3</w:t>
-                            </w:r>
-                            <w:r>
-                              <w:rPr>
-                                <w:rFonts w:ascii="Arial" w:hAnsi="Arial"/>
-                                <w:sz w:val="22"/>
-                                <w:szCs w:val="22"/>
-                              </w:rPr>
-                              <w:fldChar w:fldCharType="end"/>
+                              <w:t>4</w:t>
                             </w:r>
                             <w:r>
                               <w:rPr>
@@ -5267,7 +5106,7 @@
           </mc:Choice>
           <mc:Fallback>
             <w:pict>
-              <v:shape w14:anchorId="2D4D14AB" id="Text Box 16" o:spid="_x0000_s1028" type="#_x0000_t202" style="position:absolute;left:0;text-align:left;margin-left:253.15pt;margin-top:23.1pt;width:121.15pt;height:23.75pt;z-index:251675648;visibility:visible;mso-wrap-style:square;mso-height-percent:0;mso-wrap-distance-left:9pt;mso-wrap-distance-top:0;mso-wrap-distance-right:9pt;mso-wrap-distance-bottom:0;mso-position-horizontal:absolute;mso-position-horizontal-relative:text;mso-position-vertical:absolute;mso-position-vertical-relative:text;mso-height-percent:0;mso-height-relative:margin;v-text-anchor:top" o:gfxdata="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" stroked="f">
+              <v:shape w14:anchorId="2D4D14AB" id="Text Box 16" o:spid="_x0000_s1029" type="#_x0000_t202" style="position:absolute;left:0;text-align:left;margin-left:271.75pt;margin-top:158.25pt;width:121.15pt;height:23.75pt;z-index:251675648;visibility:visible;mso-wrap-style:square;mso-height-percent:0;mso-wrap-distance-left:9pt;mso-wrap-distance-top:0;mso-wrap-distance-right:9pt;mso-wrap-distance-bottom:0;mso-position-horizontal:absolute;mso-position-horizontal-relative:text;mso-position-vertical:absolute;mso-position-vertical-relative:text;mso-height-percent:0;mso-height-relative:margin;v-text-anchor:top" o:gfxdata="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" stroked="f">
                 <v:textbox inset="0,0,0,0">
                   <w:txbxContent>
                     <w:p>
@@ -5295,40 +5134,7 @@
                           <w:sz w:val="22"/>
                           <w:szCs w:val="22"/>
                         </w:rPr>
-                        <w:fldChar w:fldCharType="begin"/>
-                      </w:r>
-                      <w:r>
-                        <w:rPr>
-                          <w:rFonts w:ascii="Arial" w:hAnsi="Arial"/>
-                          <w:sz w:val="22"/>
-                          <w:szCs w:val="22"/>
-                        </w:rPr>
-                        <w:instrText xml:space="preserve"> SEQ Figure \* ARABIC </w:instrText>
-                      </w:r>
-                      <w:r>
-                        <w:rPr>
-                          <w:rFonts w:ascii="Arial" w:hAnsi="Arial"/>
-                          <w:sz w:val="22"/>
-                          <w:szCs w:val="22"/>
-                        </w:rPr>
-                        <w:fldChar w:fldCharType="separate"/>
-                      </w:r>
-                      <w:r>
-                        <w:rPr>
-                          <w:rFonts w:ascii="Arial" w:hAnsi="Arial"/>
-                          <w:noProof/>
-                          <w:sz w:val="22"/>
-                          <w:szCs w:val="22"/>
-                        </w:rPr>
-                        <w:t>3</w:t>
-                      </w:r>
-                      <w:r>
-                        <w:rPr>
-                          <w:rFonts w:ascii="Arial" w:hAnsi="Arial"/>
-                          <w:sz w:val="22"/>
-                          <w:szCs w:val="22"/>
-                        </w:rPr>
-                        <w:fldChar w:fldCharType="end"/>
+                        <w:t>4</w:t>
                       </w:r>
                       <w:r>
                         <w:rPr>
@@ -5349,209 +5155,284 @@
       </w:r>
       <w:r>
         <w:rPr>
+          <w:rFonts w:eastAsia="Arial"/>
           <w:noProof/>
         </w:rPr>
-        <mc:AlternateContent>
-          <mc:Choice Requires="wps">
-            <w:drawing>
-              <wp:anchor distT="0" distB="0" distL="114300" distR="114300" simplePos="0" relativeHeight="251673600" behindDoc="0" locked="0" layoutInCell="1" allowOverlap="1" wp14:anchorId="1AA86DDA" wp14:editId="6F68E997">
-                <wp:simplePos x="0" y="0"/>
-                <wp:positionH relativeFrom="column">
-                  <wp:posOffset>1258570</wp:posOffset>
-                </wp:positionH>
-                <wp:positionV relativeFrom="paragraph">
-                  <wp:posOffset>289391</wp:posOffset>
-                </wp:positionV>
-                <wp:extent cx="1511300" cy="635"/>
-                <wp:effectExtent l="0" t="0" r="0" b="12065"/>
-                <wp:wrapSquare wrapText="bothSides"/>
-                <wp:docPr id="15" name="Text Box 15"/>
-                <wp:cNvGraphicFramePr/>
-                <a:graphic xmlns:a="http://schemas.openxmlformats.org/drawingml/2006/main">
-                  <a:graphicData uri="http://schemas.microsoft.com/office/word/2010/wordprocessingShape">
-                    <wps:wsp>
-                      <wps:cNvSpPr txBox="1"/>
-                      <wps:spPr>
-                        <a:xfrm>
-                          <a:off x="0" y="0"/>
-                          <a:ext cx="1511300" cy="635"/>
-                        </a:xfrm>
-                        <a:prstGeom prst="rect">
-                          <a:avLst/>
-                        </a:prstGeom>
-                        <a:solidFill>
-                          <a:prstClr val="white"/>
-                        </a:solidFill>
-                        <a:ln>
-                          <a:noFill/>
-                        </a:ln>
-                      </wps:spPr>
-                      <wps:txbx>
-                        <w:txbxContent>
-                          <w:p>
-                            <w:pPr>
-                              <w:pStyle w:val="Caption"/>
-                              <w:jc w:val="center"/>
-                              <w:rPr>
-                                <w:rFonts w:ascii="Arial" w:eastAsia="Arial" w:hAnsi="Arial"/>
-                                <w:noProof/>
-                                <w:sz w:val="21"/>
-                                <w:szCs w:val="21"/>
-                              </w:rPr>
-                            </w:pPr>
-                            <w:r>
-                              <w:rPr>
-                                <w:rFonts w:ascii="Arial" w:hAnsi="Arial"/>
-                                <w:sz w:val="22"/>
-                                <w:szCs w:val="22"/>
-                              </w:rPr>
-                              <w:t xml:space="preserve">Figure </w:t>
-                            </w:r>
-                            <w:r>
-                              <w:rPr>
-                                <w:rFonts w:ascii="Arial" w:hAnsi="Arial"/>
-                                <w:sz w:val="22"/>
-                                <w:szCs w:val="22"/>
-                              </w:rPr>
-                              <w:fldChar w:fldCharType="begin"/>
-                            </w:r>
-                            <w:r>
-                              <w:rPr>
-                                <w:rFonts w:ascii="Arial" w:hAnsi="Arial"/>
-                                <w:sz w:val="22"/>
-                                <w:szCs w:val="22"/>
-                              </w:rPr>
-                              <w:instrText xml:space="preserve"> SEQ Figure \* ARABIC </w:instrText>
-                            </w:r>
-                            <w:r>
-                              <w:rPr>
-                                <w:rFonts w:ascii="Arial" w:hAnsi="Arial"/>
-                                <w:sz w:val="22"/>
-                                <w:szCs w:val="22"/>
-                              </w:rPr>
-                              <w:fldChar w:fldCharType="separate"/>
-                            </w:r>
-                            <w:r>
-                              <w:rPr>
-                                <w:rFonts w:ascii="Arial" w:hAnsi="Arial"/>
-                                <w:noProof/>
-                                <w:sz w:val="22"/>
-                                <w:szCs w:val="22"/>
-                              </w:rPr>
-                              <w:t>4</w:t>
-                            </w:r>
-                            <w:r>
-                              <w:rPr>
-                                <w:rFonts w:ascii="Arial" w:hAnsi="Arial"/>
-                                <w:sz w:val="22"/>
-                                <w:szCs w:val="22"/>
-                              </w:rPr>
-                              <w:fldChar w:fldCharType="end"/>
-                            </w:r>
-                            <w:r>
-                              <w:rPr>
-                                <w:rFonts w:ascii="Arial" w:hAnsi="Arial"/>
-                                <w:sz w:val="22"/>
-                                <w:szCs w:val="22"/>
-                              </w:rPr>
-                              <w:t xml:space="preserve"> - Log-in</w:t>
-                            </w:r>
-                          </w:p>
-                        </w:txbxContent>
-                      </wps:txbx>
-                      <wps:bodyPr rot="0" spcFirstLastPara="0" vertOverflow="overflow" horzOverflow="overflow" vert="horz" wrap="square" lIns="0" tIns="0" rIns="0" bIns="0" numCol="1" spcCol="0" rtlCol="0" fromWordArt="0" anchor="t" anchorCtr="0" forceAA="0" compatLnSpc="1">
-                        <a:prstTxWarp prst="textNoShape">
-                          <a:avLst/>
-                        </a:prstTxWarp>
-                        <a:spAutoFit/>
-                      </wps:bodyPr>
-                    </wps:wsp>
-                  </a:graphicData>
-                </a:graphic>
-              </wp:anchor>
-            </w:drawing>
-          </mc:Choice>
-          <mc:Fallback>
-            <w:pict>
-              <v:shape w14:anchorId="1AA86DDA" id="Text Box 15" o:spid="_x0000_s1029" type="#_x0000_t202" style="position:absolute;left:0;text-align:left;margin-left:99.1pt;margin-top:22.8pt;width:119pt;height:.05pt;z-index:251673600;visibility:visible;mso-wrap-style:square;mso-wrap-distance-left:9pt;mso-wrap-distance-top:0;mso-wrap-distance-right:9pt;mso-wrap-distance-bottom:0;mso-position-horizontal:absolute;mso-position-horizontal-relative:text;mso-position-vertical:absolute;mso-position-vertical-relative:text;v-text-anchor:top" o:gfxdata="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" stroked="f">
-                <v:textbox style="mso-fit-shape-to-text:t" inset="0,0,0,0">
-                  <w:txbxContent>
-                    <w:p>
-                      <w:pPr>
-                        <w:pStyle w:val="Caption"/>
-                        <w:jc w:val="center"/>
-                        <w:rPr>
-                          <w:rFonts w:ascii="Arial" w:eastAsia="Arial" w:hAnsi="Arial"/>
-                          <w:noProof/>
-                          <w:sz w:val="21"/>
-                          <w:szCs w:val="21"/>
-                        </w:rPr>
-                      </w:pPr>
-                      <w:r>
-                        <w:rPr>
-                          <w:rFonts w:ascii="Arial" w:hAnsi="Arial"/>
-                          <w:sz w:val="22"/>
-                          <w:szCs w:val="22"/>
-                        </w:rPr>
-                        <w:t xml:space="preserve">Figure </w:t>
-                      </w:r>
-                      <w:r>
-                        <w:rPr>
-                          <w:rFonts w:ascii="Arial" w:hAnsi="Arial"/>
-                          <w:sz w:val="22"/>
-                          <w:szCs w:val="22"/>
-                        </w:rPr>
-                        <w:fldChar w:fldCharType="begin"/>
-                      </w:r>
-                      <w:r>
-                        <w:rPr>
-                          <w:rFonts w:ascii="Arial" w:hAnsi="Arial"/>
-                          <w:sz w:val="22"/>
-                          <w:szCs w:val="22"/>
-                        </w:rPr>
-                        <w:instrText xml:space="preserve"> SEQ Figure \* ARABIC </w:instrText>
-                      </w:r>
-                      <w:r>
-                        <w:rPr>
-                          <w:rFonts w:ascii="Arial" w:hAnsi="Arial"/>
-                          <w:sz w:val="22"/>
-                          <w:szCs w:val="22"/>
-                        </w:rPr>
-                        <w:fldChar w:fldCharType="separate"/>
-                      </w:r>
-                      <w:r>
-                        <w:rPr>
-                          <w:rFonts w:ascii="Arial" w:hAnsi="Arial"/>
-                          <w:noProof/>
-                          <w:sz w:val="22"/>
-                          <w:szCs w:val="22"/>
-                        </w:rPr>
-                        <w:t>4</w:t>
-                      </w:r>
-                      <w:r>
-                        <w:rPr>
-                          <w:rFonts w:ascii="Arial" w:hAnsi="Arial"/>
-                          <w:sz w:val="22"/>
-                          <w:szCs w:val="22"/>
-                        </w:rPr>
-                        <w:fldChar w:fldCharType="end"/>
-                      </w:r>
-                      <w:r>
-                        <w:rPr>
-                          <w:rFonts w:ascii="Arial" w:hAnsi="Arial"/>
-                          <w:sz w:val="22"/>
-                          <w:szCs w:val="22"/>
-                        </w:rPr>
-                        <w:t xml:space="preserve"> - Log-in</w:t>
-                      </w:r>
-                    </w:p>
-                  </w:txbxContent>
-                </v:textbox>
-                <w10:wrap type="square"/>
-              </v:shape>
-            </w:pict>
-          </mc:Fallback>
-        </mc:AlternateContent>
+        <w:drawing>
+          <wp:anchor distT="0" distB="0" distL="114300" distR="114300" simplePos="0" relativeHeight="251665408" behindDoc="0" locked="0" layoutInCell="1" allowOverlap="1" wp14:anchorId="263D0276" wp14:editId="71A9C8D9">
+            <wp:simplePos x="0" y="0"/>
+            <wp:positionH relativeFrom="column">
+              <wp:posOffset>2889150</wp:posOffset>
+            </wp:positionH>
+            <wp:positionV relativeFrom="paragraph">
+              <wp:posOffset>498147</wp:posOffset>
+            </wp:positionV>
+            <wp:extent cx="3020060" cy="1596390"/>
+            <wp:effectExtent l="0" t="0" r="2540" b="3810"/>
+            <wp:wrapSquare wrapText="bothSides"/>
+            <wp:docPr id="11" name="Picture 11"/>
+            <wp:cNvGraphicFramePr>
+              <a:graphicFrameLocks xmlns:a="http://schemas.openxmlformats.org/drawingml/2006/main" noChangeAspect="1"/>
+            </wp:cNvGraphicFramePr>
+            <a:graphic xmlns:a="http://schemas.openxmlformats.org/drawingml/2006/main">
+              <a:graphicData uri="http://schemas.openxmlformats.org/drawingml/2006/picture">
+                <pic:pic xmlns:pic="http://schemas.openxmlformats.org/drawingml/2006/picture">
+                  <pic:nvPicPr>
+                    <pic:cNvPr id="11" name="Picture 11"/>
+                    <pic:cNvPicPr>
+                      <a:picLocks noChangeAspect="1" noChangeArrowheads="1"/>
+                    </pic:cNvPicPr>
+                  </pic:nvPicPr>
+                  <pic:blipFill>
+                    <a:blip r:embed="rId15" cstate="print">
+                      <a:extLst>
+                        <a:ext uri="{28A0092B-C50C-407E-A947-70E740481C1C}">
+                          <a14:useLocalDpi xmlns:a14="http://schemas.microsoft.com/office/drawing/2010/main" val="0"/>
+                        </a:ext>
+                      </a:extLst>
+                    </a:blip>
+                    <a:stretch>
+                      <a:fillRect/>
+                    </a:stretch>
+                  </pic:blipFill>
+                  <pic:spPr bwMode="auto">
+                    <a:xfrm>
+                      <a:off x="0" y="0"/>
+                      <a:ext cx="3020060" cy="1596390"/>
+                    </a:xfrm>
+                    <a:prstGeom prst="rect">
+                      <a:avLst/>
+                    </a:prstGeom>
+                    <a:noFill/>
+                    <a:ln>
+                      <a:noFill/>
+                    </a:ln>
+                  </pic:spPr>
+                </pic:pic>
+              </a:graphicData>
+            </a:graphic>
+            <wp14:sizeRelH relativeFrom="margin">
+              <wp14:pctWidth>0</wp14:pctWidth>
+            </wp14:sizeRelH>
+            <wp14:sizeRelV relativeFrom="margin">
+              <wp14:pctHeight>0</wp14:pctHeight>
+            </wp14:sizeRelV>
+          </wp:anchor>
+        </w:drawing>
+      </w:r>
+      <w:r>
+        <w:rPr>
+          <w:rFonts w:eastAsia="Arial"/>
+          <w:noProof/>
+        </w:rPr>
+        <w:drawing>
+          <wp:anchor distT="0" distB="0" distL="114300" distR="114300" simplePos="0" relativeHeight="251663360" behindDoc="0" locked="0" layoutInCell="1" allowOverlap="1" wp14:anchorId="4AA4454A" wp14:editId="2BDE2DC2">
+            <wp:simplePos x="0" y="0"/>
+            <wp:positionH relativeFrom="column">
+              <wp:posOffset>8890</wp:posOffset>
+            </wp:positionH>
+            <wp:positionV relativeFrom="paragraph">
+              <wp:posOffset>744220</wp:posOffset>
+            </wp:positionV>
+            <wp:extent cx="2748280" cy="1261745"/>
+            <wp:effectExtent l="0" t="0" r="0" b="0"/>
+            <wp:wrapSquare wrapText="bothSides"/>
+            <wp:docPr id="10" name="Picture 10"/>
+            <wp:cNvGraphicFramePr>
+              <a:graphicFrameLocks xmlns:a="http://schemas.openxmlformats.org/drawingml/2006/main" noChangeAspect="1"/>
+            </wp:cNvGraphicFramePr>
+            <a:graphic xmlns:a="http://schemas.openxmlformats.org/drawingml/2006/main">
+              <a:graphicData uri="http://schemas.openxmlformats.org/drawingml/2006/picture">
+                <pic:pic xmlns:pic="http://schemas.openxmlformats.org/drawingml/2006/picture">
+                  <pic:nvPicPr>
+                    <pic:cNvPr id="10" name="Picture 10"/>
+                    <pic:cNvPicPr>
+                      <a:picLocks noChangeAspect="1" noChangeArrowheads="1"/>
+                    </pic:cNvPicPr>
+                  </pic:nvPicPr>
+                  <pic:blipFill>
+                    <a:blip r:embed="rId16" cstate="print">
+                      <a:extLst>
+                        <a:ext uri="{28A0092B-C50C-407E-A947-70E740481C1C}">
+                          <a14:useLocalDpi xmlns:a14="http://schemas.microsoft.com/office/drawing/2010/main" val="0"/>
+                        </a:ext>
+                      </a:extLst>
+                    </a:blip>
+                    <a:stretch>
+                      <a:fillRect/>
+                    </a:stretch>
+                  </pic:blipFill>
+                  <pic:spPr bwMode="auto">
+                    <a:xfrm>
+                      <a:off x="0" y="0"/>
+                      <a:ext cx="2748280" cy="1261745"/>
+                    </a:xfrm>
+                    <a:prstGeom prst="rect">
+                      <a:avLst/>
+                    </a:prstGeom>
+                    <a:noFill/>
+                    <a:ln>
+                      <a:noFill/>
+                    </a:ln>
+                  </pic:spPr>
+                </pic:pic>
+              </a:graphicData>
+            </a:graphic>
+            <wp14:sizeRelH relativeFrom="margin">
+              <wp14:pctWidth>0</wp14:pctWidth>
+            </wp14:sizeRelH>
+            <wp14:sizeRelV relativeFrom="margin">
+              <wp14:pctHeight>0</wp14:pctHeight>
+            </wp14:sizeRelV>
+          </wp:anchor>
+        </w:drawing>
+      </w:r>
+      <w:r>
+        <w:rPr>
+          <w:i w:val="0"/>
+          <w:iCs w:val="0"/>
+        </w:rPr>
+        <w:t xml:space="preserve">The user interface of JournalJay </w:t>
+      </w:r>
+      <w:r>
+        <w:rPr>
+          <w:i w:val="0"/>
+          <w:iCs w:val="0"/>
+        </w:rPr>
+        <w:t>has a</w:t>
+      </w:r>
+      <w:r>
+        <w:rPr>
+          <w:i w:val="0"/>
+          <w:iCs w:val="0"/>
+        </w:rPr>
+        <w:t xml:space="preserve"> minimalistic </w:t>
+      </w:r>
+      <w:r>
+        <w:rPr>
+          <w:i w:val="0"/>
+          <w:iCs w:val="0"/>
+        </w:rPr>
+        <w:t xml:space="preserve">design, </w:t>
+      </w:r>
+      <w:r>
+        <w:rPr>
+          <w:i w:val="0"/>
+          <w:iCs w:val="0"/>
+        </w:rPr>
+        <w:t>with light color</w:t>
+      </w:r>
+      <w:r>
+        <w:rPr>
+          <w:i w:val="0"/>
+          <w:iCs w:val="0"/>
+        </w:rPr>
+        <w:t xml:space="preserve">s </w:t>
+      </w:r>
+      <w:r>
+        <w:rPr>
+          <w:i w:val="0"/>
+          <w:iCs w:val="0"/>
+        </w:rPr>
+        <w:t xml:space="preserve">and basic styling to encourage a clean and de-stressed state of mind. </w:t>
+      </w:r>
+      <w:r>
+        <w:rPr>
+          <w:i w:val="0"/>
+          <w:iCs w:val="0"/>
+        </w:rPr>
+        <w:t xml:space="preserve">A user new to </w:t>
+      </w:r>
+      <w:r>
+        <w:rPr>
+          <w:i w:val="0"/>
+          <w:iCs w:val="0"/>
+        </w:rPr>
+        <w:t xml:space="preserve">JournalJay </w:t>
+      </w:r>
+      <w:r>
+        <w:rPr>
+          <w:i w:val="0"/>
+          <w:iCs w:val="0"/>
+        </w:rPr>
+        <w:t>will</w:t>
+      </w:r>
+      <w:r>
+        <w:rPr>
+          <w:i w:val="0"/>
+          <w:iCs w:val="0"/>
+        </w:rPr>
+        <w:t xml:space="preserve"> first see </w:t>
+      </w:r>
+      <w:r>
+        <w:rPr>
+          <w:i w:val="0"/>
+          <w:iCs w:val="0"/>
+        </w:rPr>
+        <w:t>the L</w:t>
+      </w:r>
+      <w:r>
+        <w:rPr>
+          <w:i w:val="0"/>
+          <w:iCs w:val="0"/>
+        </w:rPr>
+        <w:t xml:space="preserve">og-in </w:t>
+      </w:r>
+      <w:r>
+        <w:rPr>
+          <w:i w:val="0"/>
+          <w:iCs w:val="0"/>
+        </w:rPr>
+        <w:t>p</w:t>
+      </w:r>
+      <w:r>
+        <w:rPr>
+          <w:i w:val="0"/>
+          <w:iCs w:val="0"/>
+        </w:rPr>
+        <w:t>age</w:t>
+      </w:r>
+      <w:r>
+        <w:rPr>
+          <w:i w:val="0"/>
+          <w:iCs w:val="0"/>
+        </w:rPr>
+        <w:t xml:space="preserve"> (Figure 3)</w:t>
+      </w:r>
+      <w:r>
+        <w:rPr>
+          <w:i w:val="0"/>
+          <w:iCs w:val="0"/>
+        </w:rPr>
+        <w:t>.</w:t>
+      </w:r>
+      <w:r>
+        <w:rPr>
+          <w:i w:val="0"/>
+          <w:iCs w:val="0"/>
+        </w:rPr>
+        <w:t xml:space="preserve"> </w:t>
+      </w:r>
+      <w:r>
+        <w:rPr>
+          <w:i w:val="0"/>
+          <w:iCs w:val="0"/>
+        </w:rPr>
+        <w:t>If they are a new user</w:t>
+      </w:r>
+      <w:r>
+        <w:rPr>
+          <w:i w:val="0"/>
+          <w:iCs w:val="0"/>
+        </w:rPr>
+        <w:t xml:space="preserve">, they </w:t>
+      </w:r>
+      <w:r>
+        <w:rPr>
+          <w:i w:val="0"/>
+          <w:iCs w:val="0"/>
+        </w:rPr>
+        <w:t>can click “Create Account” and a prompt will ask them to confirm.</w:t>
       </w:r>
     </w:p>
     <w:p>
@@ -5573,6 +5454,244 @@
           <w:iCs w:val="0"/>
         </w:rPr>
       </w:pPr>
+      <w:r>
+        <w:rPr>
+          <w:i w:val="0"/>
+          <w:iCs w:val="0"/>
+        </w:rPr>
+        <w:t>When signed in, a</w:t>
+      </w:r>
+      <w:r>
+        <w:rPr>
+          <w:i w:val="0"/>
+          <w:iCs w:val="0"/>
+        </w:rPr>
+        <w:t xml:space="preserve"> user will see the </w:t>
+      </w:r>
+      <w:r>
+        <w:rPr>
+          <w:i w:val="0"/>
+          <w:iCs w:val="0"/>
+        </w:rPr>
+        <w:t>L</w:t>
+      </w:r>
+      <w:r>
+        <w:rPr>
+          <w:i w:val="0"/>
+          <w:iCs w:val="0"/>
+        </w:rPr>
+        <w:t xml:space="preserve">anding </w:t>
+      </w:r>
+      <w:r>
+        <w:rPr>
+          <w:i w:val="0"/>
+          <w:iCs w:val="0"/>
+        </w:rPr>
+        <w:t>p</w:t>
+      </w:r>
+      <w:r>
+        <w:rPr>
+          <w:i w:val="0"/>
+          <w:iCs w:val="0"/>
+        </w:rPr>
+        <w:t>age</w:t>
+      </w:r>
+      <w:r>
+        <w:rPr>
+          <w:i w:val="0"/>
+          <w:iCs w:val="0"/>
+        </w:rPr>
+        <w:t xml:space="preserve"> (Figure </w:t>
+      </w:r>
+      <w:r>
+        <w:rPr>
+          <w:i w:val="0"/>
+          <w:iCs w:val="0"/>
+        </w:rPr>
+        <w:t>5</w:t>
+      </w:r>
+      <w:r>
+        <w:rPr>
+          <w:i w:val="0"/>
+          <w:iCs w:val="0"/>
+        </w:rPr>
+        <w:t>)</w:t>
+      </w:r>
+      <w:r>
+        <w:rPr>
+          <w:i w:val="0"/>
+          <w:iCs w:val="0"/>
+        </w:rPr>
+        <w:t>, where they can</w:t>
+      </w:r>
+      <w:r>
+        <w:rPr>
+          <w:i w:val="0"/>
+          <w:iCs w:val="0"/>
+        </w:rPr>
+        <w:t xml:space="preserve"> choose to create a new journal entry or view an old one. </w:t>
+      </w:r>
+      <w:r>
+        <w:rPr>
+          <w:i w:val="0"/>
+          <w:iCs w:val="0"/>
+        </w:rPr>
+        <w:t>The created entries will be</w:t>
+      </w:r>
+      <w:r>
+        <w:rPr>
+          <w:i w:val="0"/>
+          <w:iCs w:val="0"/>
+        </w:rPr>
+        <w:t xml:space="preserve"> display</w:t>
+      </w:r>
+      <w:r>
+        <w:rPr>
+          <w:i w:val="0"/>
+          <w:iCs w:val="0"/>
+        </w:rPr>
+        <w:t>ed</w:t>
+      </w:r>
+      <w:r>
+        <w:rPr>
+          <w:i w:val="0"/>
+          <w:iCs w:val="0"/>
+        </w:rPr>
+        <w:t xml:space="preserve"> </w:t>
+      </w:r>
+      <w:r>
+        <w:rPr>
+          <w:i w:val="0"/>
+          <w:iCs w:val="0"/>
+        </w:rPr>
+        <w:t xml:space="preserve">in </w:t>
+      </w:r>
+      <w:r>
+        <w:rPr>
+          <w:i w:val="0"/>
+          <w:iCs w:val="0"/>
+        </w:rPr>
+        <w:t>a list with their corresponding title and emoji, and once selected, the full entry (title, mood, date, body) will display beneath the list of entries with the selected background color.</w:t>
+      </w:r>
+      <w:r>
+        <w:rPr>
+          <w:i w:val="0"/>
+          <w:iCs w:val="0"/>
+        </w:rPr>
+        <w:t xml:space="preserve"> </w:t>
+      </w:r>
+      <w:r>
+        <w:rPr>
+          <w:i w:val="0"/>
+          <w:iCs w:val="0"/>
+        </w:rPr>
+        <w:t xml:space="preserve">The </w:t>
+      </w:r>
+      <w:r>
+        <w:rPr>
+          <w:i w:val="0"/>
+          <w:iCs w:val="0"/>
+        </w:rPr>
+        <w:t>user can press “My Profile”</w:t>
+      </w:r>
+      <w:r>
+        <w:rPr>
+          <w:i w:val="0"/>
+          <w:iCs w:val="0"/>
+        </w:rPr>
+        <w:t xml:space="preserve"> to access their </w:t>
+      </w:r>
+      <w:r>
+        <w:rPr>
+          <w:i w:val="0"/>
+          <w:iCs w:val="0"/>
+        </w:rPr>
+        <w:t>profile</w:t>
+      </w:r>
+      <w:r>
+        <w:rPr>
+          <w:i w:val="0"/>
+          <w:iCs w:val="0"/>
+        </w:rPr>
+        <w:t xml:space="preserve"> page</w:t>
+      </w:r>
+      <w:r>
+        <w:rPr>
+          <w:i w:val="0"/>
+          <w:iCs w:val="0"/>
+        </w:rPr>
+        <w:t xml:space="preserve">, </w:t>
+      </w:r>
+      <w:r>
+        <w:rPr>
+          <w:i w:val="0"/>
+          <w:iCs w:val="0"/>
+        </w:rPr>
+        <w:t>and the</w:t>
+      </w:r>
+      <w:r>
+        <w:rPr>
+          <w:i w:val="0"/>
+          <w:iCs w:val="0"/>
+        </w:rPr>
+        <w:t>y can press</w:t>
+      </w:r>
+      <w:r>
+        <w:rPr>
+          <w:i w:val="0"/>
+          <w:iCs w:val="0"/>
+        </w:rPr>
+        <w:t xml:space="preserve"> “</w:t>
+      </w:r>
+      <w:r>
+        <w:rPr>
+          <w:i w:val="0"/>
+          <w:iCs w:val="0"/>
+        </w:rPr>
+        <w:t>H</w:t>
+      </w:r>
+      <w:r>
+        <w:rPr>
+          <w:i w:val="0"/>
+          <w:iCs w:val="0"/>
+        </w:rPr>
+        <w:t>elp</w:t>
+      </w:r>
+      <w:r>
+        <w:rPr>
+          <w:i w:val="0"/>
+          <w:iCs w:val="0"/>
+        </w:rPr>
+        <w:t>”</w:t>
+      </w:r>
+      <w:r>
+        <w:rPr>
+          <w:i w:val="0"/>
+          <w:iCs w:val="0"/>
+        </w:rPr>
+        <w:t xml:space="preserve"> </w:t>
+      </w:r>
+      <w:r>
+        <w:rPr>
+          <w:i w:val="0"/>
+          <w:iCs w:val="0"/>
+        </w:rPr>
+        <w:t xml:space="preserve">to access the help </w:t>
+      </w:r>
+      <w:r>
+        <w:rPr>
+          <w:i w:val="0"/>
+          <w:iCs w:val="0"/>
+        </w:rPr>
+        <w:t>page</w:t>
+      </w:r>
+      <w:r>
+        <w:rPr>
+          <w:i w:val="0"/>
+          <w:iCs w:val="0"/>
+        </w:rPr>
+        <w:t>.</w:t>
+      </w:r>
     </w:p>
     <w:p>
       <w:pPr>
@@ -5593,6 +5712,104 @@
           <w:iCs w:val="0"/>
         </w:rPr>
       </w:pPr>
+      <w:r>
+        <w:rPr>
+          <w:i w:val="0"/>
+          <w:iCs w:val="0"/>
+        </w:rPr>
+        <w:t xml:space="preserve">Every user’s </w:t>
+      </w:r>
+      <w:r>
+        <w:rPr>
+          <w:i w:val="0"/>
+          <w:iCs w:val="0"/>
+        </w:rPr>
+        <w:t>Profile</w:t>
+      </w:r>
+      <w:r>
+        <w:rPr>
+          <w:i w:val="0"/>
+          <w:iCs w:val="0"/>
+        </w:rPr>
+        <w:t xml:space="preserve"> page</w:t>
+      </w:r>
+      <w:r>
+        <w:rPr>
+          <w:i w:val="0"/>
+          <w:iCs w:val="0"/>
+        </w:rPr>
+        <w:t xml:space="preserve"> (Figure </w:t>
+      </w:r>
+      <w:r>
+        <w:rPr>
+          <w:i w:val="0"/>
+          <w:iCs w:val="0"/>
+        </w:rPr>
+        <w:t>6</w:t>
+      </w:r>
+      <w:r>
+        <w:rPr>
+          <w:i w:val="0"/>
+          <w:iCs w:val="0"/>
+        </w:rPr>
+        <w:t>)</w:t>
+      </w:r>
+      <w:r>
+        <w:rPr>
+          <w:i w:val="0"/>
+          <w:iCs w:val="0"/>
+        </w:rPr>
+        <w:t xml:space="preserve"> will display their username</w:t>
+      </w:r>
+      <w:r>
+        <w:rPr>
+          <w:i w:val="0"/>
+          <w:iCs w:val="0"/>
+        </w:rPr>
+        <w:t xml:space="preserve"> and password, with</w:t>
+      </w:r>
+      <w:r>
+        <w:rPr>
+          <w:i w:val="0"/>
+          <w:iCs w:val="0"/>
+        </w:rPr>
+        <w:t xml:space="preserve"> </w:t>
+      </w:r>
+      <w:r>
+        <w:rPr>
+          <w:i w:val="0"/>
+          <w:iCs w:val="0"/>
+        </w:rPr>
+        <w:t>the option</w:t>
+      </w:r>
+      <w:r>
+        <w:rPr>
+          <w:i w:val="0"/>
+          <w:iCs w:val="0"/>
+        </w:rPr>
+        <w:t>s</w:t>
+      </w:r>
+      <w:r>
+        <w:rPr>
+          <w:i w:val="0"/>
+          <w:iCs w:val="0"/>
+        </w:rPr>
+        <w:t xml:space="preserve"> to change</w:t>
+      </w:r>
+      <w:r>
+        <w:rPr>
+          <w:i w:val="0"/>
+          <w:iCs w:val="0"/>
+        </w:rPr>
+        <w:t xml:space="preserve"> them</w:t>
+      </w:r>
+      <w:r>
+        <w:rPr>
+          <w:i w:val="0"/>
+          <w:iCs w:val="0"/>
+        </w:rPr>
+        <w:t>.</w:t>
+      </w:r>
     </w:p>
     <w:p>
       <w:pPr>
@@ -5603,97 +5820,6 @@
           <w:iCs w:val="0"/>
         </w:rPr>
       </w:pPr>
-      <w:r>
-        <w:rPr>
-          <w:i w:val="0"/>
-          <w:iCs w:val="0"/>
-        </w:rPr>
-        <w:t>When signed in, a</w:t>
-      </w:r>
-      <w:r>
-        <w:rPr>
-          <w:i w:val="0"/>
-          <w:iCs w:val="0"/>
-        </w:rPr>
-        <w:t xml:space="preserve"> user will see the </w:t>
-      </w:r>
-      <w:r>
-        <w:rPr>
-          <w:i w:val="0"/>
-          <w:iCs w:val="0"/>
-        </w:rPr>
-        <w:t>L</w:t>
-      </w:r>
-      <w:r>
-        <w:rPr>
-          <w:i w:val="0"/>
-          <w:iCs w:val="0"/>
-        </w:rPr>
-        <w:t xml:space="preserve">anding </w:t>
-      </w:r>
-      <w:r>
-        <w:rPr>
-          <w:i w:val="0"/>
-          <w:iCs w:val="0"/>
-        </w:rPr>
-        <w:t>p</w:t>
-      </w:r>
-      <w:r>
-        <w:rPr>
-          <w:i w:val="0"/>
-          <w:iCs w:val="0"/>
-        </w:rPr>
-        <w:t>age</w:t>
-      </w:r>
-      <w:r>
-        <w:rPr>
-          <w:i w:val="0"/>
-          <w:iCs w:val="0"/>
-        </w:rPr>
-        <w:t xml:space="preserve"> (Figure 5)</w:t>
-      </w:r>
-      <w:r>
-        <w:rPr>
-          <w:i w:val="0"/>
-          <w:iCs w:val="0"/>
-        </w:rPr>
-        <w:t>, where they can</w:t>
-      </w:r>
-      <w:r>
-        <w:rPr>
-          <w:i w:val="0"/>
-          <w:iCs w:val="0"/>
-        </w:rPr>
-        <w:t xml:space="preserve"> choose to create a new journal entry or view an old one. The “</w:t>
-      </w:r>
-      <w:r>
-        <w:rPr>
-          <w:i w:val="0"/>
-          <w:iCs w:val="0"/>
-        </w:rPr>
-        <w:t>account</w:t>
-      </w:r>
-      <w:r>
-        <w:rPr>
-          <w:i w:val="0"/>
-          <w:iCs w:val="0"/>
-        </w:rPr>
-        <w:t>” icon is the button the user presses to access their account page, and the “</w:t>
-      </w:r>
-      <w:r>
-        <w:rPr>
-          <w:i w:val="0"/>
-          <w:iCs w:val="0"/>
-        </w:rPr>
-        <w:t>help</w:t>
-      </w:r>
-      <w:r>
-        <w:rPr>
-          <w:i w:val="0"/>
-          <w:iCs w:val="0"/>
-        </w:rPr>
-        <w:t>” icon is the button the user presses to access the help menu.</w:t>
-      </w:r>
     </w:p>
     <w:p>
       <w:pPr>
@@ -5704,105 +5830,22 @@
           <w:iCs w:val="0"/>
         </w:rPr>
       </w:pPr>
-    </w:p>
-    <w:p>
-      <w:pPr>
-        <w:pStyle w:val="template"/>
-        <w:jc w:val="both"/>
-        <w:rPr>
-          <w:i w:val="0"/>
-          <w:iCs w:val="0"/>
-        </w:rPr>
-      </w:pPr>
-      <w:r>
-        <w:rPr>
-          <w:i w:val="0"/>
-          <w:iCs w:val="0"/>
-        </w:rPr>
-        <w:t xml:space="preserve">Every user’s </w:t>
-      </w:r>
-      <w:r>
-        <w:rPr>
-          <w:i w:val="0"/>
-          <w:iCs w:val="0"/>
-        </w:rPr>
-        <w:t>A</w:t>
-      </w:r>
-      <w:r>
-        <w:rPr>
-          <w:i w:val="0"/>
-          <w:iCs w:val="0"/>
-        </w:rPr>
-        <w:t>ccount page</w:t>
-      </w:r>
-      <w:r>
-        <w:rPr>
-          <w:i w:val="0"/>
-          <w:iCs w:val="0"/>
-        </w:rPr>
-        <w:t xml:space="preserve"> (Figure 6)</w:t>
-      </w:r>
-      <w:r>
-        <w:rPr>
-          <w:i w:val="0"/>
-          <w:iCs w:val="0"/>
-        </w:rPr>
-        <w:t xml:space="preserve"> will display their username</w:t>
-      </w:r>
-      <w:r>
-        <w:rPr>
-          <w:i w:val="0"/>
-          <w:iCs w:val="0"/>
-        </w:rPr>
-        <w:t xml:space="preserve"> </w:t>
-      </w:r>
-      <w:r>
-        <w:rPr>
-          <w:i w:val="0"/>
-          <w:iCs w:val="0"/>
-        </w:rPr>
-        <w:t xml:space="preserve">and they will have the option to change </w:t>
-      </w:r>
-      <w:r>
-        <w:rPr>
-          <w:i w:val="0"/>
-          <w:iCs w:val="0"/>
-        </w:rPr>
-        <w:t>it and their password</w:t>
-      </w:r>
-      <w:r>
-        <w:rPr>
-          <w:i w:val="0"/>
-          <w:iCs w:val="0"/>
-        </w:rPr>
-        <w:t xml:space="preserve"> for their own account.</w:t>
-      </w:r>
-    </w:p>
-    <w:p>
-      <w:pPr>
-        <w:pStyle w:val="template"/>
-        <w:jc w:val="both"/>
-        <w:rPr>
-          <w:i w:val="0"/>
-          <w:iCs w:val="0"/>
-        </w:rPr>
-      </w:pPr>
       <w:r>
         <w:rPr>
           <w:rFonts w:eastAsia="Arial"/>
           <w:noProof/>
         </w:rPr>
         <w:drawing>
-          <wp:anchor distT="0" distB="0" distL="114300" distR="114300" simplePos="0" relativeHeight="251683840" behindDoc="0" locked="0" layoutInCell="1" allowOverlap="1" wp14:anchorId="4709B8DA" wp14:editId="711A079E">
+          <wp:anchor distT="0" distB="0" distL="114300" distR="114300" simplePos="0" relativeHeight="251683840" behindDoc="0" locked="0" layoutInCell="1" allowOverlap="1" wp14:anchorId="4709B8DA" wp14:editId="5E7A0E16">
             <wp:simplePos x="0" y="0"/>
             <wp:positionH relativeFrom="column">
-              <wp:posOffset>3196590</wp:posOffset>
+              <wp:posOffset>2886867</wp:posOffset>
             </wp:positionH>
             <wp:positionV relativeFrom="paragraph">
-              <wp:posOffset>72390</wp:posOffset>
+              <wp:posOffset>137353</wp:posOffset>
             </wp:positionV>
-            <wp:extent cx="1484630" cy="2227580"/>
-            <wp:effectExtent l="0" t="0" r="1270" b="0"/>
+            <wp:extent cx="2814320" cy="1666875"/>
+            <wp:effectExtent l="0" t="0" r="5080" b="0"/>
             <wp:wrapSquare wrapText="bothSides"/>
             <wp:docPr id="22" name="Picture 22"/>
             <wp:cNvGraphicFramePr>
@@ -5832,7 +5875,7 @@
                   <pic:spPr bwMode="auto">
                     <a:xfrm>
                       <a:off x="0" y="0"/>
-                      <a:ext cx="1484630" cy="2227580"/>
+                      <a:ext cx="2814320" cy="1666875"/>
                     </a:xfrm>
                     <a:prstGeom prst="rect">
                       <a:avLst/>
@@ -5860,16 +5903,16 @@
           <w:noProof/>
         </w:rPr>
         <w:drawing>
-          <wp:anchor distT="0" distB="0" distL="114300" distR="114300" simplePos="0" relativeHeight="251677696" behindDoc="0" locked="0" layoutInCell="1" allowOverlap="1" wp14:anchorId="4135411C" wp14:editId="390AC1E4">
+          <wp:anchor distT="0" distB="0" distL="114300" distR="114300" simplePos="0" relativeHeight="251677696" behindDoc="0" locked="0" layoutInCell="1" allowOverlap="1" wp14:anchorId="4135411C" wp14:editId="3690C7F2">
             <wp:simplePos x="0" y="0"/>
             <wp:positionH relativeFrom="column">
-              <wp:posOffset>1276985</wp:posOffset>
+              <wp:posOffset>152400</wp:posOffset>
             </wp:positionH>
             <wp:positionV relativeFrom="paragraph">
-              <wp:posOffset>72390</wp:posOffset>
+              <wp:posOffset>87630</wp:posOffset>
             </wp:positionV>
-            <wp:extent cx="1498600" cy="2247900"/>
-            <wp:effectExtent l="0" t="0" r="0" b="0"/>
+            <wp:extent cx="2432685" cy="1971040"/>
+            <wp:effectExtent l="0" t="0" r="5715" b="0"/>
             <wp:wrapSquare wrapText="bothSides"/>
             <wp:docPr id="17" name="Picture 17"/>
             <wp:cNvGraphicFramePr>
@@ -5899,7 +5942,7 @@
                   <pic:spPr bwMode="auto">
                     <a:xfrm>
                       <a:off x="0" y="0"/>
-                      <a:ext cx="1498600" cy="2247900"/>
+                      <a:ext cx="2432685" cy="1971040"/>
                     </a:xfrm>
                     <a:prstGeom prst="rect">
                       <a:avLst/>
@@ -6031,36 +6074,6 @@
           <w:iCs w:val="0"/>
         </w:rPr>
       </w:pPr>
-    </w:p>
-    <w:p>
-      <w:pPr>
-        <w:pStyle w:val="template"/>
-        <w:jc w:val="both"/>
-        <w:rPr>
-          <w:i w:val="0"/>
-          <w:iCs w:val="0"/>
-        </w:rPr>
-      </w:pPr>
-    </w:p>
-    <w:p>
-      <w:pPr>
-        <w:pStyle w:val="template"/>
-        <w:jc w:val="both"/>
-        <w:rPr>
-          <w:i w:val="0"/>
-          <w:iCs w:val="0"/>
-        </w:rPr>
-      </w:pPr>
-    </w:p>
-    <w:p>
-      <w:pPr>
-        <w:pStyle w:val="template"/>
-        <w:jc w:val="both"/>
-        <w:rPr>
-          <w:i w:val="0"/>
-          <w:iCs w:val="0"/>
-        </w:rPr>
-      </w:pPr>
       <w:r>
         <w:rPr>
           <w:noProof/>
@@ -6068,13 +6081,13 @@
         <mc:AlternateContent>
           <mc:Choice Requires="wps">
             <w:drawing>
-              <wp:anchor distT="0" distB="0" distL="114300" distR="114300" simplePos="0" relativeHeight="251685888" behindDoc="0" locked="0" layoutInCell="1" allowOverlap="1" wp14:anchorId="284D39A8" wp14:editId="7C05A05D">
+              <wp:anchor distT="0" distB="0" distL="114300" distR="114300" simplePos="0" relativeHeight="251685888" behindDoc="0" locked="0" layoutInCell="1" allowOverlap="1" wp14:anchorId="284D39A8" wp14:editId="231742DD">
                 <wp:simplePos x="0" y="0"/>
                 <wp:positionH relativeFrom="column">
-                  <wp:posOffset>3234055</wp:posOffset>
+                  <wp:posOffset>-2371725</wp:posOffset>
                 </wp:positionH>
                 <wp:positionV relativeFrom="paragraph">
-                  <wp:posOffset>78979</wp:posOffset>
+                  <wp:posOffset>104526</wp:posOffset>
                 </wp:positionV>
                 <wp:extent cx="1363345" cy="635"/>
                 <wp:effectExtent l="0" t="0" r="0" b="12065"/>
@@ -6127,7 +6140,7 @@
                                 <w:sz w:val="22"/>
                                 <w:szCs w:val="22"/>
                               </w:rPr>
-                              <w:fldChar w:fldCharType="begin"/>
+                              <w:t>6</w:t>
                             </w:r>
                             <w:r>
                               <w:rPr>
@@ -6135,7 +6148,7 @@
                                 <w:sz w:val="22"/>
                                 <w:szCs w:val="22"/>
                               </w:rPr>
-                              <w:instrText xml:space="preserve"> SEQ Figure \* ARABIC </w:instrText>
+                              <w:t xml:space="preserve"> - </w:t>
                             </w:r>
                             <w:r>
                               <w:rPr>
@@ -6143,32 +6156,7 @@
                                 <w:sz w:val="22"/>
                                 <w:szCs w:val="22"/>
                               </w:rPr>
-                              <w:fldChar w:fldCharType="separate"/>
-                            </w:r>
-                            <w:r>
-                              <w:rPr>
-                                <w:rFonts w:ascii="Arial" w:hAnsi="Arial"/>
-                                <w:noProof/>
-                                <w:sz w:val="22"/>
-                                <w:szCs w:val="22"/>
-                              </w:rPr>
-                              <w:t>5</w:t>
-                            </w:r>
-                            <w:r>
-                              <w:rPr>
-                                <w:rFonts w:ascii="Arial" w:hAnsi="Arial"/>
-                                <w:sz w:val="22"/>
-                                <w:szCs w:val="22"/>
-                              </w:rPr>
-                              <w:fldChar w:fldCharType="end"/>
-                            </w:r>
-                            <w:r>
-                              <w:rPr>
-                                <w:rFonts w:ascii="Arial" w:hAnsi="Arial"/>
-                                <w:sz w:val="22"/>
-                                <w:szCs w:val="22"/>
-                              </w:rPr>
-                              <w:t xml:space="preserve"> - Account</w:t>
+                              <w:t>Profile</w:t>
                             </w:r>
                           </w:p>
                         </w:txbxContent>
@@ -6187,7 +6175,7 @@
           </mc:Choice>
           <mc:Fallback>
             <w:pict>
-              <v:shape w14:anchorId="284D39A8" id="Text Box 23" o:spid="_x0000_s1030" type="#_x0000_t202" style="position:absolute;left:0;text-align:left;margin-left:254.65pt;margin-top:6.2pt;width:107.35pt;height:.05pt;z-index:251685888;visibility:visible;mso-wrap-style:square;mso-wrap-distance-left:9pt;mso-wrap-distance-top:0;mso-wrap-distance-right:9pt;mso-wrap-distance-bottom:0;mso-position-horizontal:absolute;mso-position-horizontal-relative:text;mso-position-vertical:absolute;mso-position-vertical-relative:text;v-text-anchor:top" o:gfxdata="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" stroked="f">
+              <v:shape w14:anchorId="284D39A8" id="Text Box 23" o:spid="_x0000_s1030" type="#_x0000_t202" style="position:absolute;left:0;text-align:left;margin-left:-186.75pt;margin-top:8.25pt;width:107.35pt;height:.05pt;z-index:251685888;visibility:visible;mso-wrap-style:square;mso-wrap-distance-left:9pt;mso-wrap-distance-top:0;mso-wrap-distance-right:9pt;mso-wrap-distance-bottom:0;mso-position-horizontal:absolute;mso-position-horizontal-relative:text;mso-position-vertical:absolute;mso-position-vertical-relative:text;v-text-anchor:top" o:gfxdata="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" stroked="f">
                 <v:textbox style="mso-fit-shape-to-text:t" inset="0,0,0,0">
                   <w:txbxContent>
                     <w:p>
@@ -6215,7 +6203,7 @@
                           <w:sz w:val="22"/>
                           <w:szCs w:val="22"/>
                         </w:rPr>
-                        <w:fldChar w:fldCharType="begin"/>
+                        <w:t>6</w:t>
                       </w:r>
                       <w:r>
                         <w:rPr>
@@ -6223,7 +6211,7 @@
                           <w:sz w:val="22"/>
                           <w:szCs w:val="22"/>
                         </w:rPr>
-                        <w:instrText xml:space="preserve"> SEQ Figure \* ARABIC </w:instrText>
+                        <w:t xml:space="preserve"> - </w:t>
                       </w:r>
                       <w:r>
                         <w:rPr>
@@ -6231,32 +6219,7 @@
                           <w:sz w:val="22"/>
                           <w:szCs w:val="22"/>
                         </w:rPr>
-                        <w:fldChar w:fldCharType="separate"/>
-                      </w:r>
-                      <w:r>
-                        <w:rPr>
-                          <w:rFonts w:ascii="Arial" w:hAnsi="Arial"/>
-                          <w:noProof/>
-                          <w:sz w:val="22"/>
-                          <w:szCs w:val="22"/>
-                        </w:rPr>
-                        <w:t>5</w:t>
-                      </w:r>
-                      <w:r>
-                        <w:rPr>
-                          <w:rFonts w:ascii="Arial" w:hAnsi="Arial"/>
-                          <w:sz w:val="22"/>
-                          <w:szCs w:val="22"/>
-                        </w:rPr>
-                        <w:fldChar w:fldCharType="end"/>
-                      </w:r>
-                      <w:r>
-                        <w:rPr>
-                          <w:rFonts w:ascii="Arial" w:hAnsi="Arial"/>
-                          <w:sz w:val="22"/>
-                          <w:szCs w:val="22"/>
-                        </w:rPr>
-                        <w:t xml:space="preserve"> - Account</w:t>
+                        <w:t>Profile</w:t>
                       </w:r>
                     </w:p>
                   </w:txbxContent>
@@ -6274,13 +6237,13 @@
         <mc:AlternateContent>
           <mc:Choice Requires="wps">
             <w:drawing>
-              <wp:anchor distT="0" distB="0" distL="114300" distR="114300" simplePos="0" relativeHeight="251681792" behindDoc="0" locked="0" layoutInCell="1" allowOverlap="1" wp14:anchorId="060BF432" wp14:editId="2E287A64">
+              <wp:anchor distT="0" distB="0" distL="114300" distR="114300" simplePos="0" relativeHeight="251681792" behindDoc="0" locked="0" layoutInCell="1" allowOverlap="1" wp14:anchorId="060BF432" wp14:editId="6E176974">
                 <wp:simplePos x="0" y="0"/>
                 <wp:positionH relativeFrom="column">
-                  <wp:posOffset>1412875</wp:posOffset>
+                  <wp:posOffset>-5219065</wp:posOffset>
                 </wp:positionH>
                 <wp:positionV relativeFrom="paragraph">
-                  <wp:posOffset>76438</wp:posOffset>
+                  <wp:posOffset>126365</wp:posOffset>
                 </wp:positionV>
                 <wp:extent cx="1363345" cy="635"/>
                 <wp:effectExtent l="0" t="0" r="0" b="12065"/>
@@ -6333,40 +6296,7 @@
                                 <w:sz w:val="22"/>
                                 <w:szCs w:val="22"/>
                               </w:rPr>
-                              <w:fldChar w:fldCharType="begin"/>
-                            </w:r>
-                            <w:r>
-                              <w:rPr>
-                                <w:rFonts w:ascii="Arial" w:hAnsi="Arial"/>
-                                <w:sz w:val="22"/>
-                                <w:szCs w:val="22"/>
-                              </w:rPr>
-                              <w:instrText xml:space="preserve"> SEQ Figure \* ARABIC </w:instrText>
-                            </w:r>
-                            <w:r>
-                              <w:rPr>
-                                <w:rFonts w:ascii="Arial" w:hAnsi="Arial"/>
-                                <w:sz w:val="22"/>
-                                <w:szCs w:val="22"/>
-                              </w:rPr>
-                              <w:fldChar w:fldCharType="separate"/>
-                            </w:r>
-                            <w:r>
-                              <w:rPr>
-                                <w:rFonts w:ascii="Arial" w:hAnsi="Arial"/>
-                                <w:noProof/>
-                                <w:sz w:val="22"/>
-                                <w:szCs w:val="22"/>
-                              </w:rPr>
-                              <w:t>6</w:t>
-                            </w:r>
-                            <w:r>
-                              <w:rPr>
-                                <w:rFonts w:ascii="Arial" w:hAnsi="Arial"/>
-                                <w:sz w:val="22"/>
-                                <w:szCs w:val="22"/>
-                              </w:rPr>
-                              <w:fldChar w:fldCharType="end"/>
+                              <w:t>5</w:t>
                             </w:r>
                             <w:r>
                               <w:rPr>
@@ -6409,7 +6339,7 @@
           </mc:Choice>
           <mc:Fallback>
             <w:pict>
-              <v:shape w14:anchorId="060BF432" id="Text Box 19" o:spid="_x0000_s1031" type="#_x0000_t202" style="position:absolute;left:0;text-align:left;margin-left:111.25pt;margin-top:6pt;width:107.35pt;height:.05pt;z-index:251681792;visibility:visible;mso-wrap-style:square;mso-wrap-distance-left:9pt;mso-wrap-distance-top:0;mso-wrap-distance-right:9pt;mso-wrap-distance-bottom:0;mso-position-horizontal:absolute;mso-position-horizontal-relative:text;mso-position-vertical:absolute;mso-position-vertical-relative:text;v-text-anchor:top" o:gfxdata="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" stroked="f">
+              <v:shape w14:anchorId="060BF432" id="Text Box 19" o:spid="_x0000_s1031" type="#_x0000_t202" style="position:absolute;left:0;text-align:left;margin-left:-410.95pt;margin-top:9.95pt;width:107.35pt;height:.05pt;z-index:251681792;visibility:visible;mso-wrap-style:square;mso-wrap-distance-left:9pt;mso-wrap-distance-top:0;mso-wrap-distance-right:9pt;mso-wrap-distance-bottom:0;mso-position-horizontal:absolute;mso-position-horizontal-relative:text;mso-position-vertical:absolute;mso-position-vertical-relative:text;v-text-anchor:top" o:gfxdata="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" stroked="f">
                 <v:textbox style="mso-fit-shape-to-text:t" inset="0,0,0,0">
                   <w:txbxContent>
                     <w:p>
@@ -6437,40 +6367,7 @@
                           <w:sz w:val="22"/>
                           <w:szCs w:val="22"/>
                         </w:rPr>
-                        <w:fldChar w:fldCharType="begin"/>
-                      </w:r>
-                      <w:r>
-                        <w:rPr>
-                          <w:rFonts w:ascii="Arial" w:hAnsi="Arial"/>
-                          <w:sz w:val="22"/>
-                          <w:szCs w:val="22"/>
-                        </w:rPr>
-                        <w:instrText xml:space="preserve"> SEQ Figure \* ARABIC </w:instrText>
-                      </w:r>
-                      <w:r>
-                        <w:rPr>
-                          <w:rFonts w:ascii="Arial" w:hAnsi="Arial"/>
-                          <w:sz w:val="22"/>
-                          <w:szCs w:val="22"/>
-                        </w:rPr>
-                        <w:fldChar w:fldCharType="separate"/>
-                      </w:r>
-                      <w:r>
-                        <w:rPr>
-                          <w:rFonts w:ascii="Arial" w:hAnsi="Arial"/>
-                          <w:noProof/>
-                          <w:sz w:val="22"/>
-                          <w:szCs w:val="22"/>
-                        </w:rPr>
-                        <w:t>6</w:t>
-                      </w:r>
-                      <w:r>
-                        <w:rPr>
-                          <w:rFonts w:ascii="Arial" w:hAnsi="Arial"/>
-                          <w:sz w:val="22"/>
-                          <w:szCs w:val="22"/>
-                        </w:rPr>
-                        <w:fldChar w:fldCharType="end"/>
+                        <w:t>5</w:t>
                       </w:r>
                       <w:r>
                         <w:rPr>
@@ -6535,83 +6432,6 @@
           <w:iCs w:val="0"/>
         </w:rPr>
       </w:pPr>
-      <w:r>
-        <w:rPr>
-          <w:i w:val="0"/>
-          <w:iCs w:val="0"/>
-        </w:rPr>
-        <w:t>The</w:t>
-      </w:r>
-      <w:r>
-        <w:rPr>
-          <w:i w:val="0"/>
-          <w:iCs w:val="0"/>
-        </w:rPr>
-        <w:t xml:space="preserve"> New Entry</w:t>
-      </w:r>
-      <w:r>
-        <w:rPr>
-          <w:i w:val="0"/>
-          <w:iCs w:val="0"/>
-        </w:rPr>
-        <w:t xml:space="preserve"> page</w:t>
-      </w:r>
-      <w:r>
-        <w:rPr>
-          <w:i w:val="0"/>
-          <w:iCs w:val="0"/>
-        </w:rPr>
-        <w:t xml:space="preserve"> (Figure 7)</w:t>
-      </w:r>
-      <w:r>
-        <w:rPr>
-          <w:i w:val="0"/>
-          <w:iCs w:val="0"/>
-        </w:rPr>
-        <w:t xml:space="preserve"> </w:t>
-      </w:r>
-      <w:r>
-        <w:rPr>
-          <w:i w:val="0"/>
-          <w:iCs w:val="0"/>
-        </w:rPr>
-        <w:t xml:space="preserve">is the space </w:t>
-      </w:r>
-      <w:r>
-        <w:rPr>
-          <w:i w:val="0"/>
-          <w:iCs w:val="0"/>
-        </w:rPr>
-        <w:t>for creating a new journal entry</w:t>
-      </w:r>
-      <w:r>
-        <w:rPr>
-          <w:i w:val="0"/>
-          <w:iCs w:val="0"/>
-        </w:rPr>
-        <w:t>. It</w:t>
-      </w:r>
-      <w:r>
-        <w:rPr>
-          <w:i w:val="0"/>
-          <w:iCs w:val="0"/>
-        </w:rPr>
-        <w:t xml:space="preserve"> includes </w:t>
-      </w:r>
-      <w:r>
-        <w:rPr>
-          <w:i w:val="0"/>
-          <w:iCs w:val="0"/>
-        </w:rPr>
-        <w:t xml:space="preserve">date, </w:t>
-      </w:r>
-      <w:r>
-        <w:rPr>
-          <w:i w:val="0"/>
-          <w:iCs w:val="0"/>
-        </w:rPr>
-        <w:t xml:space="preserve">title, body text, and mood-tracker sections. This allows the user to name their journal entry and begin typing the content of the entry. The date will be generated by the web app; it will not be edit-able. </w:t>
-      </w:r>
     </w:p>
     <w:p>
       <w:pPr>
@@ -6627,15 +6447,133 @@
           <w:i w:val="0"/>
           <w:iCs w:val="0"/>
         </w:rPr>
-        <w:lastRenderedPageBreak/>
-        <w:t>The mood-tracker will be a gallery of emoticons portraying different moods. The user can select one for each journal entry.</w:t>
-      </w:r>
-      <w:r>
-        <w:rPr>
-          <w:i w:val="0"/>
-          <w:iCs w:val="0"/>
-        </w:rPr>
-        <w:t xml:space="preserve"> There will be a “Save” button for the user to save their work.</w:t>
+        <w:t>The</w:t>
+      </w:r>
+      <w:r>
+        <w:rPr>
+          <w:i w:val="0"/>
+          <w:iCs w:val="0"/>
+        </w:rPr>
+        <w:t xml:space="preserve"> New Entry</w:t>
+      </w:r>
+      <w:r>
+        <w:rPr>
+          <w:i w:val="0"/>
+          <w:iCs w:val="0"/>
+        </w:rPr>
+        <w:t xml:space="preserve"> page</w:t>
+      </w:r>
+      <w:r>
+        <w:rPr>
+          <w:i w:val="0"/>
+          <w:iCs w:val="0"/>
+        </w:rPr>
+        <w:t xml:space="preserve"> (Figure </w:t>
+      </w:r>
+      <w:r>
+        <w:rPr>
+          <w:i w:val="0"/>
+          <w:iCs w:val="0"/>
+        </w:rPr>
+        <w:t>7</w:t>
+      </w:r>
+      <w:r>
+        <w:rPr>
+          <w:i w:val="0"/>
+          <w:iCs w:val="0"/>
+        </w:rPr>
+        <w:t>)</w:t>
+      </w:r>
+      <w:r>
+        <w:rPr>
+          <w:i w:val="0"/>
+          <w:iCs w:val="0"/>
+        </w:rPr>
+        <w:t xml:space="preserve"> </w:t>
+      </w:r>
+      <w:r>
+        <w:rPr>
+          <w:i w:val="0"/>
+          <w:iCs w:val="0"/>
+        </w:rPr>
+        <w:t xml:space="preserve">is the space </w:t>
+      </w:r>
+      <w:r>
+        <w:rPr>
+          <w:i w:val="0"/>
+          <w:iCs w:val="0"/>
+        </w:rPr>
+        <w:t>for creating a new journal entry</w:t>
+      </w:r>
+      <w:r>
+        <w:rPr>
+          <w:i w:val="0"/>
+          <w:iCs w:val="0"/>
+        </w:rPr>
+        <w:t xml:space="preserve">. </w:t>
+      </w:r>
+      <w:r>
+        <w:rPr>
+          <w:i w:val="0"/>
+          <w:iCs w:val="0"/>
+        </w:rPr>
+        <w:t xml:space="preserve">The user can </w:t>
+      </w:r>
+      <w:r>
+        <w:rPr>
+          <w:i w:val="0"/>
+          <w:iCs w:val="0"/>
+        </w:rPr>
+        <w:t xml:space="preserve">name their journal entry and begin typing the content of the entry. The date will be generated by the web app; it will not be edit-able. The </w:t>
+      </w:r>
+      <w:r>
+        <w:rPr>
+          <w:i w:val="0"/>
+          <w:iCs w:val="0"/>
+        </w:rPr>
+        <w:t xml:space="preserve">user can also select a “mood” as an emoji from a drop-down menu, and a background color </w:t>
+      </w:r>
+      <w:r>
+        <w:rPr>
+          <w:i w:val="0"/>
+          <w:iCs w:val="0"/>
+        </w:rPr>
+        <w:t>for each journal entry.</w:t>
+      </w:r>
+      <w:r>
+        <w:rPr>
+          <w:i w:val="0"/>
+          <w:iCs w:val="0"/>
+        </w:rPr>
+        <w:t xml:space="preserve"> There </w:t>
+      </w:r>
+      <w:r>
+        <w:rPr>
+          <w:i w:val="0"/>
+          <w:iCs w:val="0"/>
+        </w:rPr>
+        <w:t>is</w:t>
+      </w:r>
+      <w:r>
+        <w:rPr>
+          <w:i w:val="0"/>
+          <w:iCs w:val="0"/>
+        </w:rPr>
+        <w:t xml:space="preserve"> a “Save” button for the user to save their work</w:t>
+      </w:r>
+      <w:r>
+        <w:rPr>
+          <w:i w:val="0"/>
+          <w:iCs w:val="0"/>
+        </w:rPr>
+        <w:t xml:space="preserve">, or “Cancel” to </w:t>
+      </w:r>
+      <w:r>
+        <w:rPr>
+          <w:i w:val="0"/>
+          <w:iCs w:val="0"/>
+        </w:rPr>
+        <w:t>refresh the fields.</w:t>
       </w:r>
     </w:p>
     <w:p>
@@ -6647,171 +6585,23 @@
           <w:iCs w:val="0"/>
         </w:rPr>
       </w:pPr>
-    </w:p>
-    <w:p>
-      <w:pPr>
-        <w:pStyle w:val="template"/>
-        <w:jc w:val="both"/>
-        <w:rPr>
-          <w:i w:val="0"/>
-          <w:iCs w:val="0"/>
-        </w:rPr>
-      </w:pPr>
-      <w:r>
-        <w:rPr>
-          <w:i w:val="0"/>
-          <w:iCs w:val="0"/>
-        </w:rPr>
-        <w:t xml:space="preserve">The </w:t>
-      </w:r>
-      <w:r>
-        <w:rPr>
-          <w:i w:val="0"/>
-          <w:iCs w:val="0"/>
-        </w:rPr>
-        <w:t xml:space="preserve">Previous Entries </w:t>
-      </w:r>
-      <w:r>
-        <w:rPr>
-          <w:i w:val="0"/>
-          <w:iCs w:val="0"/>
-        </w:rPr>
-        <w:t>page</w:t>
-      </w:r>
-      <w:r>
-        <w:rPr>
-          <w:i w:val="0"/>
-          <w:iCs w:val="0"/>
-        </w:rPr>
-        <w:t xml:space="preserve"> (Figure 8)</w:t>
-      </w:r>
-      <w:r>
-        <w:rPr>
-          <w:i w:val="0"/>
-          <w:iCs w:val="0"/>
-        </w:rPr>
-        <w:t xml:space="preserve"> will display each </w:t>
-      </w:r>
-      <w:r>
-        <w:rPr>
-          <w:i w:val="0"/>
-          <w:iCs w:val="0"/>
-        </w:rPr>
-        <w:t xml:space="preserve">past </w:t>
-      </w:r>
-      <w:r>
-        <w:rPr>
-          <w:i w:val="0"/>
-          <w:iCs w:val="0"/>
-        </w:rPr>
-        <w:t xml:space="preserve">entry </w:t>
-      </w:r>
-      <w:r>
-        <w:rPr>
-          <w:i w:val="0"/>
-          <w:iCs w:val="0"/>
-        </w:rPr>
-        <w:t>in list-view</w:t>
-      </w:r>
-      <w:r>
-        <w:rPr>
-          <w:i w:val="0"/>
-          <w:iCs w:val="0"/>
-        </w:rPr>
-        <w:t xml:space="preserve">. </w:t>
-      </w:r>
-      <w:r>
-        <w:rPr>
-          <w:i w:val="0"/>
-          <w:iCs w:val="0"/>
-        </w:rPr>
-        <w:t>Each entry</w:t>
-      </w:r>
-      <w:r>
-        <w:rPr>
-          <w:i w:val="0"/>
-          <w:iCs w:val="0"/>
-        </w:rPr>
-        <w:t xml:space="preserve"> will include the </w:t>
-      </w:r>
-      <w:r>
-        <w:rPr>
-          <w:i w:val="0"/>
-          <w:iCs w:val="0"/>
-        </w:rPr>
-        <w:t xml:space="preserve">first 30 character of the </w:t>
-      </w:r>
-      <w:r>
-        <w:rPr>
-          <w:i w:val="0"/>
-          <w:iCs w:val="0"/>
-        </w:rPr>
-        <w:t>title given by the user, the</w:t>
-      </w:r>
-      <w:r>
-        <w:rPr>
-          <w:i w:val="0"/>
-          <w:iCs w:val="0"/>
-        </w:rPr>
-        <w:t>ir</w:t>
-      </w:r>
-      <w:r>
-        <w:rPr>
-          <w:i w:val="0"/>
-          <w:iCs w:val="0"/>
-        </w:rPr>
-        <w:t xml:space="preserve"> mood </w:t>
-      </w:r>
-      <w:r>
-        <w:rPr>
-          <w:i w:val="0"/>
-          <w:iCs w:val="0"/>
-        </w:rPr>
-        <w:t xml:space="preserve">emoji </w:t>
-      </w:r>
-      <w:r>
-        <w:rPr>
-          <w:i w:val="0"/>
-          <w:iCs w:val="0"/>
-        </w:rPr>
-        <w:t>if they selected one, and the date created. Upon pressing a journal entry, the user will be taken to the view-only journal entry page.</w:t>
-      </w:r>
-    </w:p>
-    <w:p>
-      <w:pPr>
-        <w:pStyle w:val="template"/>
-        <w:jc w:val="both"/>
-        <w:rPr>
-          <w:i w:val="0"/>
-          <w:iCs w:val="0"/>
-        </w:rPr>
-      </w:pPr>
-    </w:p>
-    <w:p>
-      <w:pPr>
-        <w:pStyle w:val="template"/>
-        <w:jc w:val="both"/>
-        <w:rPr>
-          <w:i w:val="0"/>
-          <w:iCs w:val="0"/>
-        </w:rPr>
-      </w:pPr>
       <w:r>
         <w:rPr>
           <w:rFonts w:eastAsia="Arial"/>
           <w:noProof/>
         </w:rPr>
+        <w:lastRenderedPageBreak/>
         <w:drawing>
-          <wp:anchor distT="0" distB="0" distL="114300" distR="114300" simplePos="0" relativeHeight="251687936" behindDoc="0" locked="0" layoutInCell="1" allowOverlap="1" wp14:anchorId="1C39E642" wp14:editId="6BEDAD20">
+          <wp:anchor distT="0" distB="0" distL="114300" distR="114300" simplePos="0" relativeHeight="251687936" behindDoc="0" locked="0" layoutInCell="1" allowOverlap="1" wp14:anchorId="1C39E642" wp14:editId="25E7C015">
             <wp:simplePos x="0" y="0"/>
             <wp:positionH relativeFrom="column">
-              <wp:posOffset>1195705</wp:posOffset>
+              <wp:posOffset>1817263</wp:posOffset>
             </wp:positionH>
             <wp:positionV relativeFrom="paragraph">
-              <wp:posOffset>46355</wp:posOffset>
+              <wp:posOffset>146008</wp:posOffset>
             </wp:positionV>
-            <wp:extent cx="1593215" cy="2433955"/>
-            <wp:effectExtent l="0" t="0" r="0" b="4445"/>
+            <wp:extent cx="2270760" cy="2221865"/>
+            <wp:effectExtent l="0" t="0" r="2540" b="635"/>
             <wp:wrapSquare wrapText="bothSides"/>
             <wp:docPr id="26" name="Picture 26"/>
             <wp:cNvGraphicFramePr>
@@ -6841,7 +6631,7 @@
                   <pic:spPr bwMode="auto">
                     <a:xfrm>
                       <a:off x="0" y="0"/>
-                      <a:ext cx="1593215" cy="2433955"/>
+                      <a:ext cx="2270760" cy="2221865"/>
                     </a:xfrm>
                     <a:prstGeom prst="rect">
                       <a:avLst/>
@@ -6863,73 +6653,6 @@
           </wp:anchor>
         </w:drawing>
       </w:r>
-      <w:r>
-        <w:rPr>
-          <w:rFonts w:eastAsia="Arial"/>
-          <w:noProof/>
-        </w:rPr>
-        <w:drawing>
-          <wp:anchor distT="0" distB="0" distL="114300" distR="114300" simplePos="0" relativeHeight="251692032" behindDoc="0" locked="0" layoutInCell="1" allowOverlap="1" wp14:anchorId="0D87E999" wp14:editId="0385EBAB">
-            <wp:simplePos x="0" y="0"/>
-            <wp:positionH relativeFrom="column">
-              <wp:posOffset>3187700</wp:posOffset>
-            </wp:positionH>
-            <wp:positionV relativeFrom="paragraph">
-              <wp:posOffset>46355</wp:posOffset>
-            </wp:positionV>
-            <wp:extent cx="1601470" cy="2426335"/>
-            <wp:effectExtent l="0" t="0" r="0" b="0"/>
-            <wp:wrapSquare wrapText="bothSides"/>
-            <wp:docPr id="28" name="Picture 28"/>
-            <wp:cNvGraphicFramePr>
-              <a:graphicFrameLocks xmlns:a="http://schemas.openxmlformats.org/drawingml/2006/main" noChangeAspect="1"/>
-            </wp:cNvGraphicFramePr>
-            <a:graphic xmlns:a="http://schemas.openxmlformats.org/drawingml/2006/main">
-              <a:graphicData uri="http://schemas.openxmlformats.org/drawingml/2006/picture">
-                <pic:pic xmlns:pic="http://schemas.openxmlformats.org/drawingml/2006/picture">
-                  <pic:nvPicPr>
-                    <pic:cNvPr id="28" name="Picture 28"/>
-                    <pic:cNvPicPr>
-                      <a:picLocks noChangeAspect="1" noChangeArrowheads="1"/>
-                    </pic:cNvPicPr>
-                  </pic:nvPicPr>
-                  <pic:blipFill>
-                    <a:blip r:embed="rId20" cstate="print">
-                      <a:extLst>
-                        <a:ext uri="{28A0092B-C50C-407E-A947-70E740481C1C}">
-                          <a14:useLocalDpi xmlns:a14="http://schemas.microsoft.com/office/drawing/2010/main" val="0"/>
-                        </a:ext>
-                      </a:extLst>
-                    </a:blip>
-                    <a:stretch>
-                      <a:fillRect/>
-                    </a:stretch>
-                  </pic:blipFill>
-                  <pic:spPr bwMode="auto">
-                    <a:xfrm>
-                      <a:off x="0" y="0"/>
-                      <a:ext cx="1601470" cy="2426335"/>
-                    </a:xfrm>
-                    <a:prstGeom prst="rect">
-                      <a:avLst/>
-                    </a:prstGeom>
-                    <a:noFill/>
-                    <a:ln>
-                      <a:noFill/>
-                    </a:ln>
-                  </pic:spPr>
-                </pic:pic>
-              </a:graphicData>
-            </a:graphic>
-            <wp14:sizeRelH relativeFrom="margin">
-              <wp14:pctWidth>0</wp14:pctWidth>
-            </wp14:sizeRelH>
-            <wp14:sizeRelV relativeFrom="margin">
-              <wp14:pctHeight>0</wp14:pctHeight>
-            </wp14:sizeRelV>
-          </wp:anchor>
-        </w:drawing>
-      </w:r>
     </w:p>
     <w:p>
       <w:pPr>
@@ -7097,226 +6820,13 @@
         <mc:AlternateContent>
           <mc:Choice Requires="wps">
             <w:drawing>
-              <wp:anchor distT="0" distB="0" distL="114300" distR="114300" simplePos="0" relativeHeight="251694080" behindDoc="0" locked="0" layoutInCell="1" allowOverlap="1" wp14:anchorId="559EB6C3" wp14:editId="019FD4E3">
+              <wp:anchor distT="0" distB="0" distL="114300" distR="114300" simplePos="0" relativeHeight="251689984" behindDoc="0" locked="0" layoutInCell="1" allowOverlap="1" wp14:anchorId="4531BBED" wp14:editId="512A8813">
                 <wp:simplePos x="0" y="0"/>
                 <wp:positionH relativeFrom="column">
-                  <wp:posOffset>3078480</wp:posOffset>
+                  <wp:posOffset>2349893</wp:posOffset>
                 </wp:positionH>
                 <wp:positionV relativeFrom="paragraph">
-                  <wp:posOffset>39288</wp:posOffset>
-                </wp:positionV>
-                <wp:extent cx="1710690" cy="635"/>
-                <wp:effectExtent l="0" t="0" r="3810" b="0"/>
-                <wp:wrapSquare wrapText="bothSides"/>
-                <wp:docPr id="29" name="Text Box 29"/>
-                <wp:cNvGraphicFramePr/>
-                <a:graphic xmlns:a="http://schemas.openxmlformats.org/drawingml/2006/main">
-                  <a:graphicData uri="http://schemas.microsoft.com/office/word/2010/wordprocessingShape">
-                    <wps:wsp>
-                      <wps:cNvSpPr txBox="1"/>
-                      <wps:spPr>
-                        <a:xfrm>
-                          <a:off x="0" y="0"/>
-                          <a:ext cx="1710690" cy="635"/>
-                        </a:xfrm>
-                        <a:prstGeom prst="rect">
-                          <a:avLst/>
-                        </a:prstGeom>
-                        <a:solidFill>
-                          <a:prstClr val="white"/>
-                        </a:solidFill>
-                        <a:ln>
-                          <a:noFill/>
-                        </a:ln>
-                      </wps:spPr>
-                      <wps:txbx>
-                        <w:txbxContent>
-                          <w:p>
-                            <w:pPr>
-                              <w:pStyle w:val="Caption"/>
-                              <w:jc w:val="center"/>
-                              <w:rPr>
-                                <w:rFonts w:ascii="Arial" w:eastAsia="Arial" w:hAnsi="Arial"/>
-                                <w:b/>
-                                <w:bCs/>
-                                <w:noProof/>
-                                <w:sz w:val="21"/>
-                                <w:szCs w:val="21"/>
-                              </w:rPr>
-                            </w:pPr>
-                            <w:r>
-                              <w:rPr>
-                                <w:rFonts w:ascii="Arial" w:hAnsi="Arial"/>
-                                <w:sz w:val="22"/>
-                                <w:szCs w:val="22"/>
-                              </w:rPr>
-                              <w:t xml:space="preserve">Figure </w:t>
-                            </w:r>
-                            <w:r>
-                              <w:rPr>
-                                <w:rFonts w:ascii="Arial" w:hAnsi="Arial"/>
-                                <w:sz w:val="22"/>
-                                <w:szCs w:val="22"/>
-                              </w:rPr>
-                              <w:fldChar w:fldCharType="begin"/>
-                            </w:r>
-                            <w:r>
-                              <w:rPr>
-                                <w:rFonts w:ascii="Arial" w:hAnsi="Arial"/>
-                                <w:sz w:val="22"/>
-                                <w:szCs w:val="22"/>
-                              </w:rPr>
-                              <w:instrText xml:space="preserve"> SEQ Figure \* ARABIC </w:instrText>
-                            </w:r>
-                            <w:r>
-                              <w:rPr>
-                                <w:rFonts w:ascii="Arial" w:hAnsi="Arial"/>
-                                <w:sz w:val="22"/>
-                                <w:szCs w:val="22"/>
-                              </w:rPr>
-                              <w:fldChar w:fldCharType="separate"/>
-                            </w:r>
-                            <w:r>
-                              <w:rPr>
-                                <w:rFonts w:ascii="Arial" w:hAnsi="Arial"/>
-                                <w:noProof/>
-                                <w:sz w:val="22"/>
-                                <w:szCs w:val="22"/>
-                              </w:rPr>
-                              <w:t>7</w:t>
-                            </w:r>
-                            <w:r>
-                              <w:rPr>
-                                <w:rFonts w:ascii="Arial" w:hAnsi="Arial"/>
-                                <w:sz w:val="22"/>
-                                <w:szCs w:val="22"/>
-                              </w:rPr>
-                              <w:fldChar w:fldCharType="end"/>
-                            </w:r>
-                            <w:r>
-                              <w:rPr>
-                                <w:rFonts w:ascii="Arial" w:hAnsi="Arial"/>
-                                <w:sz w:val="22"/>
-                                <w:szCs w:val="22"/>
-                              </w:rPr>
-                              <w:t xml:space="preserve"> - Previous Entries</w:t>
-                            </w:r>
-                          </w:p>
-                        </w:txbxContent>
-                      </wps:txbx>
-                      <wps:bodyPr rot="0" spcFirstLastPara="0" vertOverflow="overflow" horzOverflow="overflow" vert="horz" wrap="square" lIns="0" tIns="0" rIns="0" bIns="0" numCol="1" spcCol="0" rtlCol="0" fromWordArt="0" anchor="t" anchorCtr="0" forceAA="0" compatLnSpc="1">
-                        <a:prstTxWarp prst="textNoShape">
-                          <a:avLst/>
-                        </a:prstTxWarp>
-                        <a:spAutoFit/>
-                      </wps:bodyPr>
-                    </wps:wsp>
-                  </a:graphicData>
-                </a:graphic>
-                <wp14:sizeRelH relativeFrom="margin">
-                  <wp14:pctWidth>0</wp14:pctWidth>
-                </wp14:sizeRelH>
-              </wp:anchor>
-            </w:drawing>
-          </mc:Choice>
-          <mc:Fallback>
-            <w:pict>
-              <v:shape w14:anchorId="559EB6C3" id="Text Box 29" o:spid="_x0000_s1032" type="#_x0000_t202" style="position:absolute;left:0;text-align:left;margin-left:242.4pt;margin-top:3.1pt;width:134.7pt;height:.05pt;z-index:251694080;visibility:visible;mso-wrap-style:square;mso-width-percent:0;mso-wrap-distance-left:9pt;mso-wrap-distance-top:0;mso-wrap-distance-right:9pt;mso-wrap-distance-bottom:0;mso-position-horizontal:absolute;mso-position-horizontal-relative:text;mso-position-vertical:absolute;mso-position-vertical-relative:text;mso-width-percent:0;mso-width-relative:margin;v-text-anchor:top" o:gfxdata="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" stroked="f">
-                <v:textbox style="mso-fit-shape-to-text:t" inset="0,0,0,0">
-                  <w:txbxContent>
-                    <w:p>
-                      <w:pPr>
-                        <w:pStyle w:val="Caption"/>
-                        <w:jc w:val="center"/>
-                        <w:rPr>
-                          <w:rFonts w:ascii="Arial" w:eastAsia="Arial" w:hAnsi="Arial"/>
-                          <w:b/>
-                          <w:bCs/>
-                          <w:noProof/>
-                          <w:sz w:val="21"/>
-                          <w:szCs w:val="21"/>
-                        </w:rPr>
-                      </w:pPr>
-                      <w:r>
-                        <w:rPr>
-                          <w:rFonts w:ascii="Arial" w:hAnsi="Arial"/>
-                          <w:sz w:val="22"/>
-                          <w:szCs w:val="22"/>
-                        </w:rPr>
-                        <w:t xml:space="preserve">Figure </w:t>
-                      </w:r>
-                      <w:r>
-                        <w:rPr>
-                          <w:rFonts w:ascii="Arial" w:hAnsi="Arial"/>
-                          <w:sz w:val="22"/>
-                          <w:szCs w:val="22"/>
-                        </w:rPr>
-                        <w:fldChar w:fldCharType="begin"/>
-                      </w:r>
-                      <w:r>
-                        <w:rPr>
-                          <w:rFonts w:ascii="Arial" w:hAnsi="Arial"/>
-                          <w:sz w:val="22"/>
-                          <w:szCs w:val="22"/>
-                        </w:rPr>
-                        <w:instrText xml:space="preserve"> SEQ Figure \* ARABIC </w:instrText>
-                      </w:r>
-                      <w:r>
-                        <w:rPr>
-                          <w:rFonts w:ascii="Arial" w:hAnsi="Arial"/>
-                          <w:sz w:val="22"/>
-                          <w:szCs w:val="22"/>
-                        </w:rPr>
-                        <w:fldChar w:fldCharType="separate"/>
-                      </w:r>
-                      <w:r>
-                        <w:rPr>
-                          <w:rFonts w:ascii="Arial" w:hAnsi="Arial"/>
-                          <w:noProof/>
-                          <w:sz w:val="22"/>
-                          <w:szCs w:val="22"/>
-                        </w:rPr>
-                        <w:t>7</w:t>
-                      </w:r>
-                      <w:r>
-                        <w:rPr>
-                          <w:rFonts w:ascii="Arial" w:hAnsi="Arial"/>
-                          <w:sz w:val="22"/>
-                          <w:szCs w:val="22"/>
-                        </w:rPr>
-                        <w:fldChar w:fldCharType="end"/>
-                      </w:r>
-                      <w:r>
-                        <w:rPr>
-                          <w:rFonts w:ascii="Arial" w:hAnsi="Arial"/>
-                          <w:sz w:val="22"/>
-                          <w:szCs w:val="22"/>
-                        </w:rPr>
-                        <w:t xml:space="preserve"> - Previous Entries</w:t>
-                      </w:r>
-                    </w:p>
-                  </w:txbxContent>
-                </v:textbox>
-                <w10:wrap type="square"/>
-              </v:shape>
-            </w:pict>
-          </mc:Fallback>
-        </mc:AlternateContent>
-      </w:r>
-      <w:r>
-        <w:rPr>
-          <w:noProof/>
-        </w:rPr>
-        <mc:AlternateContent>
-          <mc:Choice Requires="wps">
-            <w:drawing>
-              <wp:anchor distT="0" distB="0" distL="114300" distR="114300" simplePos="0" relativeHeight="251689984" behindDoc="0" locked="0" layoutInCell="1" allowOverlap="1" wp14:anchorId="4531BBED" wp14:editId="55500A38">
-                <wp:simplePos x="0" y="0"/>
-                <wp:positionH relativeFrom="column">
-                  <wp:posOffset>1343534</wp:posOffset>
-                </wp:positionH>
-                <wp:positionV relativeFrom="paragraph">
-                  <wp:posOffset>31033</wp:posOffset>
+                  <wp:posOffset>30480</wp:posOffset>
                 </wp:positionV>
                 <wp:extent cx="1338580" cy="635"/>
                 <wp:effectExtent l="0" t="0" r="0" b="12065"/>
@@ -7369,40 +6879,7 @@
                                 <w:sz w:val="22"/>
                                 <w:szCs w:val="22"/>
                               </w:rPr>
-                              <w:fldChar w:fldCharType="begin"/>
-                            </w:r>
-                            <w:r>
-                              <w:rPr>
-                                <w:rFonts w:ascii="Arial" w:hAnsi="Arial"/>
-                                <w:sz w:val="22"/>
-                                <w:szCs w:val="22"/>
-                              </w:rPr>
-                              <w:instrText xml:space="preserve"> SEQ Figure \* ARABIC </w:instrText>
-                            </w:r>
-                            <w:r>
-                              <w:rPr>
-                                <w:rFonts w:ascii="Arial" w:hAnsi="Arial"/>
-                                <w:sz w:val="22"/>
-                                <w:szCs w:val="22"/>
-                              </w:rPr>
-                              <w:fldChar w:fldCharType="separate"/>
-                            </w:r>
-                            <w:r>
-                              <w:rPr>
-                                <w:rFonts w:ascii="Arial" w:hAnsi="Arial"/>
-                                <w:noProof/>
-                                <w:sz w:val="22"/>
-                                <w:szCs w:val="22"/>
-                              </w:rPr>
-                              <w:t>8</w:t>
-                            </w:r>
-                            <w:r>
-                              <w:rPr>
-                                <w:rFonts w:ascii="Arial" w:hAnsi="Arial"/>
-                                <w:sz w:val="22"/>
-                                <w:szCs w:val="22"/>
-                              </w:rPr>
-                              <w:fldChar w:fldCharType="end"/>
+                              <w:t>7</w:t>
                             </w:r>
                             <w:r>
                               <w:rPr>
@@ -7429,7 +6906,7 @@
           </mc:Choice>
           <mc:Fallback>
             <w:pict>
-              <v:shape w14:anchorId="4531BBED" id="Text Box 27" o:spid="_x0000_s1033" type="#_x0000_t202" style="position:absolute;left:0;text-align:left;margin-left:105.8pt;margin-top:2.45pt;width:105.4pt;height:.05pt;z-index:251689984;visibility:visible;mso-wrap-style:square;mso-wrap-distance-left:9pt;mso-wrap-distance-top:0;mso-wrap-distance-right:9pt;mso-wrap-distance-bottom:0;mso-position-horizontal:absolute;mso-position-horizontal-relative:text;mso-position-vertical:absolute;mso-position-vertical-relative:text;v-text-anchor:top" o:gfxdata="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" stroked="f">
+              <v:shape w14:anchorId="4531BBED" id="Text Box 27" o:spid="_x0000_s1032" type="#_x0000_t202" style="position:absolute;left:0;text-align:left;margin-left:185.05pt;margin-top:2.4pt;width:105.4pt;height:.05pt;z-index:251689984;visibility:visible;mso-wrap-style:square;mso-wrap-distance-left:9pt;mso-wrap-distance-top:0;mso-wrap-distance-right:9pt;mso-wrap-distance-bottom:0;mso-position-horizontal:absolute;mso-position-horizontal-relative:text;mso-position-vertical:absolute;mso-position-vertical-relative:text;v-text-anchor:top" o:gfxdata="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" stroked="f">
                 <v:textbox style="mso-fit-shape-to-text:t" inset="0,0,0,0">
                   <w:txbxContent>
                     <w:p>
@@ -7457,40 +6934,7 @@
                           <w:sz w:val="22"/>
                           <w:szCs w:val="22"/>
                         </w:rPr>
-                        <w:fldChar w:fldCharType="begin"/>
-                      </w:r>
-                      <w:r>
-                        <w:rPr>
-                          <w:rFonts w:ascii="Arial" w:hAnsi="Arial"/>
-                          <w:sz w:val="22"/>
-                          <w:szCs w:val="22"/>
-                        </w:rPr>
-                        <w:instrText xml:space="preserve"> SEQ Figure \* ARABIC </w:instrText>
-                      </w:r>
-                      <w:r>
-                        <w:rPr>
-                          <w:rFonts w:ascii="Arial" w:hAnsi="Arial"/>
-                          <w:sz w:val="22"/>
-                          <w:szCs w:val="22"/>
-                        </w:rPr>
-                        <w:fldChar w:fldCharType="separate"/>
-                      </w:r>
-                      <w:r>
-                        <w:rPr>
-                          <w:rFonts w:ascii="Arial" w:hAnsi="Arial"/>
-                          <w:noProof/>
-                          <w:sz w:val="22"/>
-                          <w:szCs w:val="22"/>
-                        </w:rPr>
-                        <w:t>8</w:t>
-                      </w:r>
-                      <w:r>
-                        <w:rPr>
-                          <w:rFonts w:ascii="Arial" w:hAnsi="Arial"/>
-                          <w:sz w:val="22"/>
-                          <w:szCs w:val="22"/>
-                        </w:rPr>
-                        <w:fldChar w:fldCharType="end"/>
+                        <w:t>7</w:t>
                       </w:r>
                       <w:r>
                         <w:rPr>
@@ -7690,7 +7134,39 @@
           <w:sz w:val="22"/>
           <w:szCs w:val="22"/>
         </w:rPr>
-        <w:t xml:space="preserve"> encryption (HTTPS). JournalJay will interact with the user though an internet browser, but the database used will be client side on their computer. </w:t>
+        <w:t xml:space="preserve"> encryption (HTTPS). JournalJay will interact with the user though an internet browser, but the </w:t>
+      </w:r>
+      <w:r>
+        <w:rPr>
+          <w:rFonts w:ascii="Arial" w:eastAsia="Arial" w:hAnsi="Arial" w:cs="Arial"/>
+          <w:sz w:val="22"/>
+          <w:szCs w:val="22"/>
+        </w:rPr>
+        <w:t>stored usernames and passwords</w:t>
+      </w:r>
+      <w:r>
+        <w:rPr>
+          <w:rFonts w:ascii="Arial" w:eastAsia="Arial" w:hAnsi="Arial" w:cs="Arial"/>
+          <w:sz w:val="22"/>
+          <w:szCs w:val="22"/>
+        </w:rPr>
+        <w:t xml:space="preserve"> will be client</w:t>
+      </w:r>
+      <w:r>
+        <w:rPr>
+          <w:rFonts w:ascii="Arial" w:eastAsia="Arial" w:hAnsi="Arial" w:cs="Arial"/>
+          <w:sz w:val="22"/>
+          <w:szCs w:val="22"/>
+        </w:rPr>
+        <w:t>-</w:t>
+      </w:r>
+      <w:r>
+        <w:rPr>
+          <w:rFonts w:ascii="Arial" w:eastAsia="Arial" w:hAnsi="Arial" w:cs="Arial"/>
+          <w:sz w:val="22"/>
+          <w:szCs w:val="22"/>
+        </w:rPr>
+        <w:t xml:space="preserve">side on their computer. </w:t>
       </w:r>
     </w:p>
     <w:p/>
@@ -7710,7 +7186,6 @@
         <w:rPr>
           <w:rFonts w:ascii="Arial" w:hAnsi="Arial"/>
         </w:rPr>
-        <w:lastRenderedPageBreak/>
         <w:t>Functional Requirements</w:t>
       </w:r>
       <w:bookmarkEnd w:id="47"/>
@@ -7936,7 +7411,7 @@
           <w:sz w:val="22"/>
           <w:szCs w:val="22"/>
         </w:rPr>
-        <w:t xml:space="preserve">Once created, the user </w:t>
+        <w:t xml:space="preserve">Once </w:t>
       </w:r>
       <w:r>
         <w:rPr>
@@ -7944,6 +7419,38 @@
           <w:sz w:val="22"/>
           <w:szCs w:val="22"/>
         </w:rPr>
+        <w:t xml:space="preserve">an entry is </w:t>
+      </w:r>
+      <w:r>
+        <w:rPr>
+          <w:rFonts w:ascii="Arial" w:eastAsia="Arial" w:hAnsi="Arial" w:cs="Arial"/>
+          <w:sz w:val="22"/>
+          <w:szCs w:val="22"/>
+        </w:rPr>
+        <w:t>created</w:t>
+      </w:r>
+      <w:r>
+        <w:rPr>
+          <w:rFonts w:ascii="Arial" w:eastAsia="Arial" w:hAnsi="Arial" w:cs="Arial"/>
+          <w:sz w:val="22"/>
+          <w:szCs w:val="22"/>
+        </w:rPr>
+        <w:t xml:space="preserve"> for the day</w:t>
+      </w:r>
+      <w:r>
+        <w:rPr>
+          <w:rFonts w:ascii="Arial" w:eastAsia="Arial" w:hAnsi="Arial" w:cs="Arial"/>
+          <w:sz w:val="22"/>
+          <w:szCs w:val="22"/>
+        </w:rPr>
+        <w:t xml:space="preserve">, the user </w:t>
+      </w:r>
+      <w:r>
+        <w:rPr>
+          <w:rFonts w:ascii="Arial" w:eastAsia="Arial" w:hAnsi="Arial" w:cs="Arial"/>
+          <w:sz w:val="22"/>
+          <w:szCs w:val="22"/>
+        </w:rPr>
         <w:t>may</w:t>
       </w:r>
       <w:r>
@@ -7952,7 +7459,7 @@
           <w:sz w:val="22"/>
           <w:szCs w:val="22"/>
         </w:rPr>
-        <w:t xml:space="preserve"> only go back to review journal entries.</w:t>
+        <w:t xml:space="preserve"> only review journal entries.</w:t>
       </w:r>
     </w:p>
     <w:p>
@@ -7971,6 +7478,7 @@
         <w:rPr>
           <w:rFonts w:ascii="Arial" w:hAnsi="Arial"/>
         </w:rPr>
+        <w:lastRenderedPageBreak/>
         <w:t>Behavior Requirements</w:t>
       </w:r>
       <w:bookmarkEnd w:id="48"/>
@@ -8014,7 +7522,7 @@
                     <pic:cNvPicPr/>
                   </pic:nvPicPr>
                   <pic:blipFill>
-                    <a:blip r:embed="rId21">
+                    <a:blip r:embed="rId20">
                       <a:extLst>
                         <a:ext uri="{28A0092B-C50C-407E-A947-70E740481C1C}">
                           <a14:useLocalDpi xmlns:a14="http://schemas.microsoft.com/office/drawing/2010/main" val="0"/>
@@ -8501,7 +8009,6 @@
         <w:rPr>
           <w:rFonts w:ascii="Arial" w:hAnsi="Arial"/>
         </w:rPr>
-        <w:lastRenderedPageBreak/>
         <w:t>Safety and Security Requirements</w:t>
       </w:r>
       <w:bookmarkEnd w:id="52"/>
@@ -8580,6 +8087,7 @@
           <w:sz w:val="22"/>
           <w:szCs w:val="22"/>
         </w:rPr>
+        <w:lastRenderedPageBreak/>
         <w:t xml:space="preserve">The site will be protected by a user created password and username. </w:t>
       </w:r>
     </w:p>
@@ -10063,8 +9571,8 @@
     <w:p/>
     <w:p/>
     <w:sectPr>
-      <w:headerReference w:type="default" r:id="rId22"/>
-      <w:footerReference w:type="default" r:id="rId23"/>
+      <w:headerReference w:type="default" r:id="rId21"/>
+      <w:footerReference w:type="default" r:id="rId22"/>
       <w:pgSz w:w="12240" w:h="15840"/>
       <w:pgMar w:top="1440" w:right="1296" w:bottom="1440" w:left="1296" w:header="720" w:footer="720" w:gutter="0"/>
       <w:pgNumType w:start="1"/>

</xml_diff>